<commit_message>
Udfærdigelse af rapport afsnit "Metoder"
</commit_message>
<xml_diff>
--- a/Rapport og projektdokumentation/Rapport/8) Metoder.docx
+++ b/Rapport og projektdokumentation/Rapport/8) Metoder.docx
@@ -3,9 +3,1445 @@
 <w:document xmlns:wpc="http://schemas.microsoft.com/office/word/2010/wordprocessingCanvas" xmlns:mc="http://schemas.openxmlformats.org/markup-compatibility/2006" xmlns:o="urn:schemas-microsoft-com:office:office" xmlns:r="http://schemas.openxmlformats.org/officeDocument/2006/relationships" xmlns:m="http://schemas.openxmlformats.org/officeDocument/2006/math" xmlns:v="urn:schemas-microsoft-com:vml" xmlns:wp14="http://schemas.microsoft.com/office/word/2010/wordprocessingDrawing" xmlns:wp="http://schemas.openxmlformats.org/drawingml/2006/wordprocessingDrawing" xmlns:w10="urn:schemas-microsoft-com:office:word" xmlns:w="http://schemas.openxmlformats.org/wordprocessingml/2006/main" xmlns:w14="http://schemas.microsoft.com/office/word/2010/wordml" xmlns:w15="http://schemas.microsoft.com/office/word/2012/wordml" xmlns:wpg="http://schemas.microsoft.com/office/word/2010/wordprocessingGroup" xmlns:wpi="http://schemas.microsoft.com/office/word/2010/wordprocessingInk" xmlns:wne="http://schemas.microsoft.com/office/word/2006/wordml" xmlns:wps="http://schemas.microsoft.com/office/word/2010/wordprocessingShape" mc:Ignorable="w14 w15 wp14">
   <w:body>
     <w:p>
+      <w:pPr>
+        <w:pStyle w:val="Overskrift3"/>
+      </w:pPr>
+      <w:proofErr w:type="spellStart"/>
+      <w:r>
+        <w:t>SysML</w:t>
+      </w:r>
+      <w:proofErr w:type="spellEnd"/>
+    </w:p>
+    <w:p>
+      <w:r>
+        <w:t>Til formidli</w:t>
+      </w:r>
       <w:bookmarkStart w:id="0" w:name="_GoBack"/>
       <w:bookmarkEnd w:id="0"/>
+      <w:r>
+        <w:t xml:space="preserve">ng af kravspecifikation og systemarkitekturen har projektgruppen valgt at anvende </w:t>
+      </w:r>
+      <w:proofErr w:type="spellStart"/>
+      <w:r>
+        <w:t>SysML</w:t>
+      </w:r>
+      <w:proofErr w:type="spellEnd"/>
+      <w:r>
+        <w:t xml:space="preserve"> (Systems </w:t>
+      </w:r>
+      <w:proofErr w:type="spellStart"/>
+      <w:r>
+        <w:t>Modeling</w:t>
+      </w:r>
+      <w:proofErr w:type="spellEnd"/>
+      <w:r>
+        <w:t xml:space="preserve"> Language). Dette er gjort at formidle systemet bedst og bredest muligt, da </w:t>
+      </w:r>
+      <w:proofErr w:type="spellStart"/>
+      <w:r>
+        <w:t>SysML</w:t>
+      </w:r>
+      <w:proofErr w:type="spellEnd"/>
+      <w:r>
+        <w:t xml:space="preserve"> er industristandard og simpel og intuitiv at gå til for omverdenen. </w:t>
+      </w:r>
     </w:p>
+    <w:p>
+      <w:proofErr w:type="spellStart"/>
+      <w:r>
+        <w:t>SysML</w:t>
+      </w:r>
+      <w:proofErr w:type="spellEnd"/>
+      <w:r>
+        <w:t xml:space="preserve"> udspringer af UML (</w:t>
+      </w:r>
+      <w:proofErr w:type="spellStart"/>
+      <w:r>
+        <w:t>Unified</w:t>
+      </w:r>
+      <w:proofErr w:type="spellEnd"/>
+      <w:r>
+        <w:t xml:space="preserve"> </w:t>
+      </w:r>
+      <w:proofErr w:type="spellStart"/>
+      <w:r>
+        <w:t>Modeling</w:t>
+      </w:r>
+      <w:proofErr w:type="spellEnd"/>
+      <w:r>
+        <w:t xml:space="preserve"> Language), men er ulig UML, der centrerer sig om udvikling af SW, tiltænkt hele systemer (både SW og HW).</w:t>
+      </w:r>
+    </w:p>
+    <w:p>
+      <w:r>
+        <w:t xml:space="preserve">De af gruppen anvendte </w:t>
+      </w:r>
+      <w:proofErr w:type="spellStart"/>
+      <w:r>
+        <w:t>SysML</w:t>
+      </w:r>
+      <w:proofErr w:type="spellEnd"/>
+      <w:r>
+        <w:t>-diagrammer kategoriserer sig i grupper</w:t>
+      </w:r>
+      <w:r>
+        <w:t>ne ”</w:t>
+      </w:r>
+      <w:proofErr w:type="spellStart"/>
+      <w:r>
+        <w:t>structure</w:t>
+      </w:r>
+      <w:proofErr w:type="spellEnd"/>
+      <w:r>
+        <w:t>” og ”</w:t>
+      </w:r>
+      <w:proofErr w:type="spellStart"/>
+      <w:r>
+        <w:t>behavior</w:t>
+      </w:r>
+      <w:proofErr w:type="spellEnd"/>
+      <w:r>
+        <w:t xml:space="preserve">” (adfærd). </w:t>
+      </w:r>
+    </w:p>
+    <w:p>
+      <w:pPr>
+        <w:jc w:val="center"/>
+      </w:pPr>
+      <w:r>
+        <w:rPr>
+          <w:noProof/>
+          <w:lang w:eastAsia="da-DK"/>
+        </w:rPr>
+        <w:drawing>
+          <wp:inline distT="0" distB="0" distL="0" distR="0" wp14:anchorId="5500828E" wp14:editId="0F9D76C7">
+            <wp:extent cx="3991708" cy="2218260"/>
+            <wp:effectExtent l="76200" t="76200" r="142240" b="125095"/>
+            <wp:docPr id="1" name="Billede 1"/>
+            <wp:cNvGraphicFramePr>
+              <a:graphicFrameLocks xmlns:a="http://schemas.openxmlformats.org/drawingml/2006/main" noChangeAspect="1"/>
+            </wp:cNvGraphicFramePr>
+            <a:graphic xmlns:a="http://schemas.openxmlformats.org/drawingml/2006/main">
+              <a:graphicData uri="http://schemas.openxmlformats.org/drawingml/2006/picture">
+                <pic:pic xmlns:pic="http://schemas.openxmlformats.org/drawingml/2006/picture">
+                  <pic:nvPicPr>
+                    <pic:cNvPr id="1" name=""/>
+                    <pic:cNvPicPr/>
+                  </pic:nvPicPr>
+                  <pic:blipFill>
+                    <a:blip r:embed="rId5"/>
+                    <a:stretch>
+                      <a:fillRect/>
+                    </a:stretch>
+                  </pic:blipFill>
+                  <pic:spPr>
+                    <a:xfrm>
+                      <a:off x="0" y="0"/>
+                      <a:ext cx="4005889" cy="2226141"/>
+                    </a:xfrm>
+                    <a:prstGeom prst="rect">
+                      <a:avLst/>
+                    </a:prstGeom>
+                    <a:ln w="38100" cap="sq">
+                      <a:solidFill>
+                        <a:srgbClr val="000000"/>
+                      </a:solidFill>
+                      <a:prstDash val="solid"/>
+                      <a:miter lim="800000"/>
+                    </a:ln>
+                    <a:effectLst>
+                      <a:outerShdw blurRad="50800" dist="38100" dir="2700000" algn="tl" rotWithShape="0">
+                        <a:srgbClr val="000000">
+                          <a:alpha val="43000"/>
+                        </a:srgbClr>
+                      </a:outerShdw>
+                    </a:effectLst>
+                  </pic:spPr>
+                </pic:pic>
+              </a:graphicData>
+            </a:graphic>
+          </wp:inline>
+        </w:drawing>
+      </w:r>
+    </w:p>
+    <w:p>
+      <w:pPr>
+        <w:pStyle w:val="Overskrift4"/>
+        <w:rPr>
+          <w:rFonts w:eastAsia="Times New Roman"/>
+          <w:lang w:eastAsia="da-DK"/>
+        </w:rPr>
+      </w:pPr>
+      <w:proofErr w:type="spellStart"/>
+      <w:r>
+        <w:rPr>
+          <w:rFonts w:eastAsia="Times New Roman"/>
+          <w:lang w:eastAsia="da-DK"/>
+        </w:rPr>
+        <w:t>Stucture</w:t>
+      </w:r>
+      <w:proofErr w:type="spellEnd"/>
+      <w:r>
+        <w:rPr>
+          <w:rFonts w:eastAsia="Times New Roman"/>
+          <w:lang w:eastAsia="da-DK"/>
+        </w:rPr>
+        <w:t xml:space="preserve"> Diagram</w:t>
+      </w:r>
+    </w:p>
+    <w:p>
+      <w:pPr>
+        <w:rPr>
+          <w:lang w:eastAsia="da-DK"/>
+        </w:rPr>
+      </w:pPr>
+      <w:r>
+        <w:rPr>
+          <w:b/>
+          <w:bCs/>
+          <w:lang w:eastAsia="da-DK"/>
+        </w:rPr>
+        <w:t xml:space="preserve">Block Definition Diagram (BDD) </w:t>
+      </w:r>
+      <w:r>
+        <w:rPr>
+          <w:bCs/>
+          <w:lang w:eastAsia="da-DK"/>
+        </w:rPr>
+        <w:t>er benyttet til at vise nedbrydningen systemet i delelementer (blok).</w:t>
+      </w:r>
+      <w:r>
+        <w:rPr>
+          <w:lang w:eastAsia="da-DK"/>
+        </w:rPr>
+        <w:t> </w:t>
+      </w:r>
+    </w:p>
+    <w:p>
+      <w:pPr>
+        <w:rPr>
+          <w:sz w:val="16"/>
+          <w:szCs w:val="16"/>
+          <w:lang w:eastAsia="da-DK"/>
+        </w:rPr>
+      </w:pPr>
+      <w:r>
+        <w:rPr>
+          <w:b/>
+          <w:bCs/>
+          <w:lang w:eastAsia="da-DK"/>
+        </w:rPr>
+        <w:t xml:space="preserve">Internt Block Diagram (IBD) </w:t>
+      </w:r>
+      <w:r>
+        <w:rPr>
+          <w:lang w:eastAsia="da-DK"/>
+        </w:rPr>
+        <w:t>er benyttet til at vise grænseflader mellem systemets blokke.</w:t>
+      </w:r>
+    </w:p>
+    <w:p>
+      <w:pPr>
+        <w:pStyle w:val="Overskrift4"/>
+        <w:rPr>
+          <w:rFonts w:eastAsia="Times New Roman"/>
+          <w:lang w:eastAsia="da-DK"/>
+        </w:rPr>
+      </w:pPr>
+      <w:proofErr w:type="spellStart"/>
+      <w:r>
+        <w:rPr>
+          <w:rFonts w:eastAsia="Times New Roman"/>
+          <w:lang w:eastAsia="da-DK"/>
+        </w:rPr>
+        <w:t>Behavior</w:t>
+      </w:r>
+      <w:proofErr w:type="spellEnd"/>
+      <w:r>
+        <w:rPr>
+          <w:rFonts w:eastAsia="Times New Roman"/>
+          <w:lang w:eastAsia="da-DK"/>
+        </w:rPr>
+        <w:t xml:space="preserve"> Diagram</w:t>
+      </w:r>
+    </w:p>
+    <w:p>
+      <w:pPr>
+        <w:rPr>
+          <w:lang w:eastAsia="da-DK"/>
+        </w:rPr>
+      </w:pPr>
+      <w:proofErr w:type="spellStart"/>
+      <w:r>
+        <w:rPr>
+          <w:b/>
+          <w:bCs/>
+          <w:lang w:eastAsia="da-DK"/>
+        </w:rPr>
+        <w:t>Use</w:t>
+      </w:r>
+      <w:proofErr w:type="spellEnd"/>
+      <w:r>
+        <w:rPr>
+          <w:b/>
+          <w:bCs/>
+          <w:lang w:eastAsia="da-DK"/>
+        </w:rPr>
+        <w:t xml:space="preserve"> Case Diagram (UC)</w:t>
+      </w:r>
+      <w:r>
+        <w:rPr>
+          <w:b/>
+          <w:bCs/>
+          <w:lang w:eastAsia="da-DK"/>
+        </w:rPr>
+        <w:t xml:space="preserve"> </w:t>
+      </w:r>
+      <w:r>
+        <w:rPr>
+          <w:bCs/>
+          <w:lang w:eastAsia="da-DK"/>
+        </w:rPr>
+        <w:t xml:space="preserve">er benyttet til at vise </w:t>
+      </w:r>
+      <w:r>
+        <w:rPr>
+          <w:lang w:eastAsia="da-DK"/>
+        </w:rPr>
+        <w:t>system</w:t>
+      </w:r>
+      <w:r>
+        <w:rPr>
+          <w:lang w:eastAsia="da-DK"/>
+        </w:rPr>
+        <w:t>et</w:t>
+      </w:r>
+      <w:r>
+        <w:rPr>
+          <w:lang w:eastAsia="da-DK"/>
+        </w:rPr>
+        <w:t>s</w:t>
+      </w:r>
+      <w:r>
+        <w:rPr>
+          <w:lang w:eastAsia="da-DK"/>
+        </w:rPr>
+        <w:t xml:space="preserve"> krav til</w:t>
+      </w:r>
+      <w:r>
+        <w:rPr>
+          <w:lang w:eastAsia="da-DK"/>
+        </w:rPr>
+        <w:t xml:space="preserve"> funktionalitet på baggrund af hvordan det benyttes af eksterne aktører til at opnå nogle mål</w:t>
+      </w:r>
+      <w:r>
+        <w:rPr>
+          <w:lang w:eastAsia="da-DK"/>
+        </w:rPr>
+        <w:t>.</w:t>
+      </w:r>
+    </w:p>
+    <w:p>
+      <w:pPr>
+        <w:rPr>
+          <w:lang w:eastAsia="da-DK"/>
+        </w:rPr>
+      </w:pPr>
+      <w:r>
+        <w:rPr>
+          <w:b/>
+          <w:bCs/>
+          <w:lang w:eastAsia="da-DK"/>
+        </w:rPr>
+        <w:t>Sekvens Diagram (SD)</w:t>
+      </w:r>
+      <w:r>
+        <w:rPr>
+          <w:b/>
+          <w:bCs/>
+          <w:lang w:eastAsia="da-DK"/>
+        </w:rPr>
+        <w:t xml:space="preserve"> </w:t>
+      </w:r>
+      <w:r>
+        <w:rPr>
+          <w:bCs/>
+          <w:lang w:eastAsia="da-DK"/>
+        </w:rPr>
+        <w:t>og</w:t>
+      </w:r>
+      <w:r>
+        <w:rPr>
+          <w:b/>
+          <w:bCs/>
+          <w:lang w:eastAsia="da-DK"/>
+        </w:rPr>
+        <w:t xml:space="preserve"> </w:t>
+      </w:r>
+      <w:r>
+        <w:rPr>
+          <w:b/>
+          <w:bCs/>
+          <w:lang w:eastAsia="da-DK"/>
+        </w:rPr>
+        <w:t>State Machine Diagram (STM)</w:t>
+      </w:r>
+      <w:r>
+        <w:rPr>
+          <w:lang w:eastAsia="da-DK"/>
+        </w:rPr>
+        <w:t xml:space="preserve"> </w:t>
+      </w:r>
+      <w:r>
+        <w:rPr>
+          <w:bCs/>
+          <w:lang w:eastAsia="da-DK"/>
+        </w:rPr>
+        <w:t>er benyttet til at beskrive</w:t>
+      </w:r>
+      <w:r>
+        <w:rPr>
+          <w:b/>
+          <w:bCs/>
+          <w:lang w:eastAsia="da-DK"/>
+        </w:rPr>
+        <w:t xml:space="preserve"> </w:t>
+      </w:r>
+      <w:r>
+        <w:rPr>
+          <w:lang w:eastAsia="da-DK"/>
+        </w:rPr>
+        <w:t>system</w:t>
+      </w:r>
+      <w:r>
+        <w:rPr>
+          <w:lang w:eastAsia="da-DK"/>
+        </w:rPr>
+        <w:t>et</w:t>
+      </w:r>
+      <w:r>
+        <w:rPr>
+          <w:lang w:eastAsia="da-DK"/>
+        </w:rPr>
+        <w:t xml:space="preserve">s </w:t>
+      </w:r>
+      <w:r>
+        <w:rPr>
+          <w:lang w:eastAsia="da-DK"/>
+        </w:rPr>
+        <w:t>logisk funktionalitet.</w:t>
+      </w:r>
+    </w:p>
+    <w:p>
+      <w:pPr>
+        <w:pStyle w:val="Overskrift4"/>
+        <w:rPr>
+          <w:lang w:eastAsia="da-DK"/>
+        </w:rPr>
+      </w:pPr>
+      <w:r>
+        <w:rPr>
+          <w:lang w:eastAsia="da-DK"/>
+        </w:rPr>
+        <w:t>Applikationsmodel</w:t>
+      </w:r>
+    </w:p>
+    <w:p>
+      <w:pPr>
+        <w:rPr>
+          <w:lang w:eastAsia="da-DK"/>
+        </w:rPr>
+      </w:pPr>
+      <w:r>
+        <w:rPr>
+          <w:lang w:eastAsia="da-DK"/>
+        </w:rPr>
+        <w:t>Der er for enkelte mere komplekse software-moduler gjort brug</w:t>
+      </w:r>
+      <w:r>
+        <w:rPr>
+          <w:lang w:eastAsia="da-DK"/>
+        </w:rPr>
+        <w:t xml:space="preserve"> af applikationsmodeller. Disse tager udgangspunkt en udfærdiget domænemodel og viser det pågældende moduls funktionalitet ved forskellige brugssituationer. Produktet af en applikationsmode er et klassediagram samt SD og STM, der lægger et solidt fundament for efterfølgende </w:t>
+      </w:r>
+      <w:proofErr w:type="spellStart"/>
+      <w:r>
+        <w:rPr>
+          <w:lang w:eastAsia="da-DK"/>
+        </w:rPr>
+        <w:t>software-udvikling</w:t>
+      </w:r>
+      <w:proofErr w:type="spellEnd"/>
+      <w:r>
+        <w:rPr>
+          <w:lang w:eastAsia="da-DK"/>
+        </w:rPr>
+        <w:t>.</w:t>
+      </w:r>
+    </w:p>
+    <w:p>
+      <w:r>
+        <w:t xml:space="preserve">For videre beskrivelse af </w:t>
+      </w:r>
+      <w:proofErr w:type="spellStart"/>
+      <w:r>
+        <w:t>SysML</w:t>
+      </w:r>
+      <w:proofErr w:type="spellEnd"/>
+      <w:r>
+        <w:t xml:space="preserve">, se </w:t>
+      </w:r>
+      <w:hyperlink r:id="rId6" w:history="1">
+        <w:r>
+          <w:rPr>
+            <w:rStyle w:val="Hyperlink"/>
+          </w:rPr>
+          <w:t>http://www.sysmlforum.com/</w:t>
+        </w:r>
+      </w:hyperlink>
+      <w:r>
+        <w:t xml:space="preserve">   </w:t>
+      </w:r>
+    </w:p>
+    <w:p>
+      <w:pPr>
+        <w:rPr>
+          <w:rFonts w:asciiTheme="majorHAnsi" w:eastAsiaTheme="majorEastAsia" w:hAnsiTheme="majorHAnsi" w:cstheme="majorBidi"/>
+          <w:color w:val="1F4D78" w:themeColor="accent1" w:themeShade="7F"/>
+          <w:sz w:val="24"/>
+          <w:szCs w:val="24"/>
+        </w:rPr>
+      </w:pPr>
+    </w:p>
+    <w:p>
+      <w:pPr>
+        <w:rPr>
+          <w:rFonts w:asciiTheme="majorHAnsi" w:eastAsiaTheme="majorEastAsia" w:hAnsiTheme="majorHAnsi" w:cstheme="majorBidi"/>
+          <w:color w:val="1F4D78" w:themeColor="accent1" w:themeShade="7F"/>
+          <w:sz w:val="24"/>
+          <w:szCs w:val="24"/>
+        </w:rPr>
+      </w:pPr>
+      <w:r>
+        <w:br w:type="page"/>
+      </w:r>
+    </w:p>
+    <w:p>
+      <w:pPr>
+        <w:pStyle w:val="Overskrift3"/>
+      </w:pPr>
+      <w:proofErr w:type="spellStart"/>
+      <w:r>
+        <w:lastRenderedPageBreak/>
+        <w:t>Scrum</w:t>
+      </w:r>
+      <w:proofErr w:type="spellEnd"/>
+    </w:p>
+    <w:p>
+      <w:r>
+        <w:t>Følgende afsnit er en tilrettet version af det lignende afsnit i ”Projektgennemførelse” (det hører nemlig mere til i metoder)</w:t>
+      </w:r>
+    </w:p>
+    <w:p>
+      <w:r>
+        <w:t xml:space="preserve">Til projektstyring har </w:t>
+      </w:r>
+      <w:r>
+        <w:t xml:space="preserve">gruppen har valgt at inddrage elementer fra den agile udviklingsmetode </w:t>
+      </w:r>
+      <w:proofErr w:type="spellStart"/>
+      <w:r>
+        <w:t>Scrum</w:t>
+      </w:r>
+      <w:proofErr w:type="spellEnd"/>
+      <w:r>
+        <w:t xml:space="preserve">. Dette er gjort for </w:t>
+      </w:r>
+      <w:r>
+        <w:t>a</w:t>
+      </w:r>
+      <w:r>
+        <w:t>t drage sig flg. fordele:</w:t>
+      </w:r>
+    </w:p>
+    <w:p>
+      <w:pPr>
+        <w:pStyle w:val="Listeafsnit"/>
+        <w:numPr>
+          <w:ilvl w:val="0"/>
+          <w:numId w:val="7"/>
+        </w:numPr>
+      </w:pPr>
+      <w:r>
+        <w:t xml:space="preserve">En hurtig </w:t>
+      </w:r>
+      <w:r>
+        <w:t>igangsættelse</w:t>
+      </w:r>
+      <w:r>
+        <w:t xml:space="preserve"> af</w:t>
+      </w:r>
+      <w:r>
+        <w:t xml:space="preserve"> system</w:t>
+      </w:r>
+      <w:r>
+        <w:t>udvikling</w:t>
+      </w:r>
+      <w:r>
+        <w:t xml:space="preserve">: Det er ikke nødvendig at kende </w:t>
+      </w:r>
+      <w:r>
+        <w:t xml:space="preserve">alle krav </w:t>
+      </w:r>
+      <w:r>
+        <w:t>inden.</w:t>
+      </w:r>
+    </w:p>
+    <w:p>
+      <w:pPr>
+        <w:pStyle w:val="Listeafsnit"/>
+        <w:numPr>
+          <w:ilvl w:val="0"/>
+          <w:numId w:val="7"/>
+        </w:numPr>
+      </w:pPr>
+      <w:r>
+        <w:t xml:space="preserve">Overskuelighed: Der vælges for hvert </w:t>
+      </w:r>
+      <w:r>
+        <w:rPr>
+          <w:i/>
+        </w:rPr>
+        <w:t>sprint</w:t>
+      </w:r>
+      <w:r>
+        <w:t xml:space="preserve"> et specifikt fokuspunkt.</w:t>
+      </w:r>
+      <w:r>
+        <w:t xml:space="preserve"> </w:t>
+      </w:r>
+    </w:p>
+    <w:p>
+      <w:pPr>
+        <w:pStyle w:val="Listeafsnit"/>
+        <w:numPr>
+          <w:ilvl w:val="0"/>
+          <w:numId w:val="7"/>
+        </w:numPr>
+      </w:pPr>
+      <w:r>
+        <w:t>Konstant værdiskabelse: Hvert sprint ender ud</w:t>
+      </w:r>
+      <w:r>
+        <w:t xml:space="preserve"> i et produkt man kan demonstrer for </w:t>
+      </w:r>
+      <w:r>
+        <w:t>kunden</w:t>
+      </w:r>
+      <w:r>
+        <w:rPr>
+          <w:i/>
+        </w:rPr>
+        <w:t>/produktejeren</w:t>
+      </w:r>
+      <w:r>
+        <w:t>.</w:t>
+      </w:r>
+    </w:p>
+    <w:p>
+      <w:pPr>
+        <w:pStyle w:val="Listeafsnit"/>
+        <w:numPr>
+          <w:ilvl w:val="0"/>
+          <w:numId w:val="7"/>
+        </w:numPr>
+      </w:pPr>
+      <w:r>
+        <w:t>Hyppig kommunikation: Hver dag (</w:t>
+      </w:r>
+      <w:r>
+        <w:t>hver anden dag for</w:t>
+      </w:r>
+      <w:r>
+        <w:t xml:space="preserve"> netop</w:t>
+      </w:r>
+      <w:r>
+        <w:t xml:space="preserve"> denne </w:t>
+      </w:r>
+      <w:r>
+        <w:t>projekt</w:t>
+      </w:r>
+      <w:r>
+        <w:t xml:space="preserve">gruppe) mødes </w:t>
+      </w:r>
+      <w:r>
+        <w:t>gruppen</w:t>
+      </w:r>
+      <w:r>
+        <w:t xml:space="preserve"> til </w:t>
+      </w:r>
+      <w:r>
+        <w:rPr>
+          <w:i/>
+        </w:rPr>
+        <w:t>stå op møde</w:t>
+      </w:r>
+      <w:r>
+        <w:t xml:space="preserve"> og får overblik over opgaver og eventuelle problemer.</w:t>
+      </w:r>
+    </w:p>
+    <w:p>
+      <w:pPr>
+        <w:pStyle w:val="Listeafsnit"/>
+        <w:numPr>
+          <w:ilvl w:val="0"/>
+          <w:numId w:val="7"/>
+        </w:numPr>
+      </w:pPr>
+      <w:r>
+        <w:t xml:space="preserve">Fleksibilitet: </w:t>
+      </w:r>
+      <w:proofErr w:type="spellStart"/>
+      <w:r>
+        <w:t>R</w:t>
+      </w:r>
+      <w:r>
+        <w:t>eallokerer</w:t>
+      </w:r>
+      <w:r>
+        <w:t>ing</w:t>
+      </w:r>
+      <w:proofErr w:type="spellEnd"/>
+      <w:r>
+        <w:t xml:space="preserve"> af</w:t>
+      </w:r>
+      <w:r>
+        <w:t xml:space="preserve"> resurser</w:t>
+      </w:r>
+      <w:r>
+        <w:t xml:space="preserve"> kan ske hurtigt som følge af hyppige </w:t>
+      </w:r>
+      <w:r>
+        <w:rPr>
+          <w:i/>
+        </w:rPr>
+        <w:t>stå op møder</w:t>
+      </w:r>
+      <w:r>
+        <w:t>.</w:t>
+      </w:r>
+    </w:p>
+    <w:p>
+      <w:pPr>
+        <w:pStyle w:val="Overskrift4"/>
+      </w:pPr>
+      <w:proofErr w:type="spellStart"/>
+      <w:r>
+        <w:t>Scrum</w:t>
+      </w:r>
+      <w:proofErr w:type="spellEnd"/>
+      <w:r>
+        <w:t xml:space="preserve"> nøglebegreber</w:t>
+      </w:r>
+    </w:p>
+    <w:p>
+      <w:pPr>
+        <w:rPr>
+          <w:lang w:val="en-US"/>
+        </w:rPr>
+      </w:pPr>
+      <w:r>
+        <w:rPr>
+          <w:lang w:val="en-US"/>
+        </w:rPr>
+        <w:t xml:space="preserve">Se </w:t>
+      </w:r>
+      <w:proofErr w:type="spellStart"/>
+      <w:r>
+        <w:rPr>
+          <w:lang w:val="en-US"/>
+        </w:rPr>
+        <w:t>bilag</w:t>
+      </w:r>
+      <w:proofErr w:type="spellEnd"/>
+      <w:proofErr w:type="gramStart"/>
+      <w:r>
+        <w:rPr>
+          <w:lang w:val="en-US"/>
+        </w:rPr>
+        <w:t>:</w:t>
+      </w:r>
+      <w:r>
+        <w:rPr>
+          <w:lang w:val="en-US"/>
+        </w:rPr>
+        <w:t xml:space="preserve"> ”</w:t>
+      </w:r>
+      <w:proofErr w:type="gramEnd"/>
+      <w:r>
+        <w:rPr>
+          <w:lang w:val="en-US"/>
+        </w:rPr>
+        <w:t>The Scrum Guide.pdf”.</w:t>
+      </w:r>
+    </w:p>
+    <w:p>
+      <w:pPr>
+        <w:pStyle w:val="Overskrift4"/>
+      </w:pPr>
+      <w:r>
+        <w:t xml:space="preserve">Afvigelser i brugen af </w:t>
+      </w:r>
+      <w:proofErr w:type="spellStart"/>
+      <w:r>
+        <w:t>Scrum</w:t>
+      </w:r>
+      <w:proofErr w:type="spellEnd"/>
+      <w:r>
+        <w:t xml:space="preserve"> i dette projekt</w:t>
+      </w:r>
+    </w:p>
+    <w:p>
+      <w:r>
+        <w:rPr>
+          <w:b/>
+        </w:rPr>
+        <w:t>Hardwareudvikling</w:t>
+      </w:r>
+      <w:r>
+        <w:t xml:space="preserve">: </w:t>
+      </w:r>
+      <w:r>
+        <w:t xml:space="preserve">Selvom </w:t>
+      </w:r>
+      <w:proofErr w:type="spellStart"/>
+      <w:r>
+        <w:t>Scrum</w:t>
+      </w:r>
+      <w:proofErr w:type="spellEnd"/>
+      <w:r>
+        <w:t xml:space="preserve"> i klassisk forstand er </w:t>
+      </w:r>
+      <w:r>
+        <w:t>et softwareudv</w:t>
+      </w:r>
+      <w:r>
+        <w:t>iklingsværktøj</w:t>
+      </w:r>
+      <w:r>
+        <w:t>, har gruppe valgt også</w:t>
+      </w:r>
+      <w:r>
+        <w:t xml:space="preserve"> at bruge de</w:t>
+      </w:r>
+      <w:r>
+        <w:t>n</w:t>
+      </w:r>
+      <w:r>
+        <w:t xml:space="preserve"> til hardwareudvikling.</w:t>
+      </w:r>
+    </w:p>
+    <w:p>
+      <w:r>
+        <w:rPr>
+          <w:b/>
+        </w:rPr>
+        <w:t xml:space="preserve">Frekvens af </w:t>
+      </w:r>
+      <w:r>
+        <w:rPr>
+          <w:b/>
+          <w:i/>
+        </w:rPr>
+        <w:t>stå op møder</w:t>
+      </w:r>
+      <w:r>
+        <w:t>: Grundet projektmedlemmernes sideløbende skolegang, har det ikke været muligt at arbejde nok til at retfærdiggøre daglige møder. I stedet har der i projektets begyndelse været 2 ugentlige møder og mod projektets afslutning 3-4 ugentlige møder.</w:t>
+      </w:r>
+    </w:p>
+    <w:p>
+      <w:proofErr w:type="spellStart"/>
+      <w:r>
+        <w:rPr>
+          <w:b/>
+        </w:rPr>
+        <w:t>Scrum</w:t>
+      </w:r>
+      <w:proofErr w:type="spellEnd"/>
+      <w:r>
+        <w:rPr>
+          <w:b/>
+        </w:rPr>
+        <w:t xml:space="preserve"> M</w:t>
+      </w:r>
+      <w:r>
+        <w:rPr>
+          <w:b/>
+        </w:rPr>
+        <w:t>aster rollen</w:t>
+      </w:r>
+      <w:r>
+        <w:t>: Denne har været fordelt p</w:t>
+      </w:r>
+      <w:r>
+        <w:t>å flere af gruppens medlemmer; e</w:t>
+      </w:r>
+      <w:r>
+        <w:t xml:space="preserve">n kommunikator til </w:t>
+      </w:r>
+      <w:proofErr w:type="spellStart"/>
+      <w:r>
+        <w:t>product</w:t>
+      </w:r>
+      <w:proofErr w:type="spellEnd"/>
+      <w:r>
+        <w:t xml:space="preserve"> </w:t>
+      </w:r>
+      <w:proofErr w:type="spellStart"/>
+      <w:r>
+        <w:t>owner</w:t>
+      </w:r>
+      <w:proofErr w:type="spellEnd"/>
+      <w:r>
+        <w:t xml:space="preserve"> (i de</w:t>
+      </w:r>
+      <w:r>
+        <w:t xml:space="preserve">tte tilfælde projekt-vejleder) samt </w:t>
+      </w:r>
+      <w:r>
+        <w:t xml:space="preserve">en </w:t>
+      </w:r>
+      <w:r>
+        <w:t xml:space="preserve">opretholder </w:t>
+      </w:r>
+      <w:r>
+        <w:t xml:space="preserve">af </w:t>
+      </w:r>
+      <w:proofErr w:type="spellStart"/>
+      <w:r>
+        <w:t>Scrums</w:t>
+      </w:r>
+      <w:proofErr w:type="spellEnd"/>
+      <w:r>
+        <w:t xml:space="preserve"> værdisæt og stå op mødernes fremgang. Sidstnævnte rolle blev som projektet skred frem mere kollektiv idet gruppen fik en fælles forståelse for arbejdsmetoden </w:t>
+      </w:r>
+      <w:proofErr w:type="spellStart"/>
+      <w:r>
+        <w:t>Scrum</w:t>
+      </w:r>
+      <w:proofErr w:type="spellEnd"/>
+      <w:r>
+        <w:t xml:space="preserve">. </w:t>
+      </w:r>
+    </w:p>
+    <w:p>
+      <w:pPr>
+        <w:pStyle w:val="Overskrift4"/>
+      </w:pPr>
+      <w:proofErr w:type="spellStart"/>
+      <w:r>
+        <w:t>Scrum</w:t>
+      </w:r>
+      <w:proofErr w:type="spellEnd"/>
+      <w:r>
+        <w:t xml:space="preserve"> Sprint</w:t>
+      </w:r>
+      <w:r>
+        <w:t>s</w:t>
+      </w:r>
+    </w:p>
+    <w:p>
+      <w:r>
+        <w:t xml:space="preserve">Herunder ses en oversigt over gruppen </w:t>
+      </w:r>
+      <w:proofErr w:type="spellStart"/>
+      <w:r>
+        <w:t>Scrum</w:t>
+      </w:r>
+      <w:proofErr w:type="spellEnd"/>
+      <w:r>
+        <w:t xml:space="preserve"> sprints og varigheden af disse:</w:t>
+      </w:r>
+    </w:p>
+    <w:tbl>
+      <w:tblPr>
+        <w:tblStyle w:val="Almindeligtabel3"/>
+        <w:tblW w:w="0" w:type="auto"/>
+        <w:tblLayout w:type="fixed"/>
+        <w:tblLook w:val="04A0" w:firstRow="1" w:lastRow="0" w:firstColumn="1" w:lastColumn="0" w:noHBand="0" w:noVBand="1"/>
+      </w:tblPr>
+      <w:tblGrid>
+        <w:gridCol w:w="1134"/>
+        <w:gridCol w:w="1276"/>
+        <w:gridCol w:w="7228"/>
+      </w:tblGrid>
+      <w:tr>
+        <w:trPr>
+          <w:cnfStyle w:val="100000000000" w:firstRow="1" w:lastRow="0" w:firstColumn="0" w:lastColumn="0" w:oddVBand="0" w:evenVBand="0" w:oddHBand="0" w:evenHBand="0" w:firstRowFirstColumn="0" w:firstRowLastColumn="0" w:lastRowFirstColumn="0" w:lastRowLastColumn="0"/>
+        </w:trPr>
+        <w:tc>
+          <w:tcPr>
+            <w:cnfStyle w:val="001000000100" w:firstRow="0" w:lastRow="0" w:firstColumn="1" w:lastColumn="0" w:oddVBand="0" w:evenVBand="0" w:oddHBand="0" w:evenHBand="0" w:firstRowFirstColumn="1" w:firstRowLastColumn="0" w:lastRowFirstColumn="0" w:lastRowLastColumn="0"/>
+            <w:tcW w:w="1134" w:type="dxa"/>
+          </w:tcPr>
+          <w:p>
+            <w:r>
+              <w:t>Sprint #</w:t>
+            </w:r>
+          </w:p>
+        </w:tc>
+        <w:tc>
+          <w:tcPr>
+            <w:tcW w:w="1276" w:type="dxa"/>
+          </w:tcPr>
+          <w:p>
+            <w:pPr>
+              <w:cnfStyle w:val="100000000000" w:firstRow="1" w:lastRow="0" w:firstColumn="0" w:lastColumn="0" w:oddVBand="0" w:evenVBand="0" w:oddHBand="0" w:evenHBand="0" w:firstRowFirstColumn="0" w:firstRowLastColumn="0" w:lastRowFirstColumn="0" w:lastRowLastColumn="0"/>
+            </w:pPr>
+            <w:r>
+              <w:t>Varighed</w:t>
+            </w:r>
+          </w:p>
+        </w:tc>
+        <w:tc>
+          <w:tcPr>
+            <w:tcW w:w="7228" w:type="dxa"/>
+          </w:tcPr>
+          <w:p>
+            <w:pPr>
+              <w:cnfStyle w:val="100000000000" w:firstRow="1" w:lastRow="0" w:firstColumn="0" w:lastColumn="0" w:oddVBand="0" w:evenVBand="0" w:oddHBand="0" w:evenHBand="0" w:firstRowFirstColumn="0" w:firstRowLastColumn="0" w:lastRowFirstColumn="0" w:lastRowLastColumn="0"/>
+            </w:pPr>
+            <w:r>
+              <w:t>Mål</w:t>
+            </w:r>
+          </w:p>
+        </w:tc>
+      </w:tr>
+      <w:tr>
+        <w:trPr>
+          <w:cnfStyle w:val="000000100000" w:firstRow="0" w:lastRow="0" w:firstColumn="0" w:lastColumn="0" w:oddVBand="0" w:evenVBand="0" w:oddHBand="1" w:evenHBand="0" w:firstRowFirstColumn="0" w:firstRowLastColumn="0" w:lastRowFirstColumn="0" w:lastRowLastColumn="0"/>
+        </w:trPr>
+        <w:tc>
+          <w:tcPr>
+            <w:cnfStyle w:val="001000000000" w:firstRow="0" w:lastRow="0" w:firstColumn="1" w:lastColumn="0" w:oddVBand="0" w:evenVBand="0" w:oddHBand="0" w:evenHBand="0" w:firstRowFirstColumn="0" w:firstRowLastColumn="0" w:lastRowFirstColumn="0" w:lastRowLastColumn="0"/>
+            <w:tcW w:w="1134" w:type="dxa"/>
+          </w:tcPr>
+          <w:p>
+            <w:r>
+              <w:t>1</w:t>
+            </w:r>
+          </w:p>
+        </w:tc>
+        <w:tc>
+          <w:tcPr>
+            <w:tcW w:w="1276" w:type="dxa"/>
+          </w:tcPr>
+          <w:p>
+            <w:pPr>
+              <w:cnfStyle w:val="000000100000" w:firstRow="0" w:lastRow="0" w:firstColumn="0" w:lastColumn="0" w:oddVBand="0" w:evenVBand="0" w:oddHBand="1" w:evenHBand="0" w:firstRowFirstColumn="0" w:firstRowLastColumn="0" w:lastRowFirstColumn="0" w:lastRowLastColumn="0"/>
+            </w:pPr>
+            <w:r>
+              <w:t>1 uge</w:t>
+            </w:r>
+          </w:p>
+        </w:tc>
+        <w:tc>
+          <w:tcPr>
+            <w:tcW w:w="7228" w:type="dxa"/>
+          </w:tcPr>
+          <w:p>
+            <w:pPr>
+              <w:cnfStyle w:val="000000100000" w:firstRow="0" w:lastRow="0" w:firstColumn="0" w:lastColumn="0" w:oddVBand="0" w:evenVBand="0" w:oddHBand="1" w:evenHBand="0" w:firstRowFirstColumn="0" w:firstRowLastColumn="0" w:lastRowFirstColumn="0" w:lastRowLastColumn="0"/>
+            </w:pPr>
+            <w:r>
+              <w:t>Påbegyndelse af</w:t>
+            </w:r>
+            <w:r>
+              <w:t xml:space="preserve"> kravspecifikationen</w:t>
+            </w:r>
+            <w:r>
+              <w:t xml:space="preserve"> og accepttesten. </w:t>
+            </w:r>
+          </w:p>
+          <w:p>
+            <w:pPr>
+              <w:cnfStyle w:val="000000100000" w:firstRow="0" w:lastRow="0" w:firstColumn="0" w:lastColumn="0" w:oddVBand="0" w:evenVBand="0" w:oddHBand="1" w:evenHBand="0" w:firstRowFirstColumn="0" w:firstRowLastColumn="0" w:lastRowFirstColumn="0" w:lastRowLastColumn="0"/>
+            </w:pPr>
+            <w:r>
+              <w:t>Projektorganisering</w:t>
+            </w:r>
+            <w:r>
+              <w:t xml:space="preserve"> </w:t>
+            </w:r>
+          </w:p>
+        </w:tc>
+      </w:tr>
+      <w:tr>
+        <w:tc>
+          <w:tcPr>
+            <w:cnfStyle w:val="001000000000" w:firstRow="0" w:lastRow="0" w:firstColumn="1" w:lastColumn="0" w:oddVBand="0" w:evenVBand="0" w:oddHBand="0" w:evenHBand="0" w:firstRowFirstColumn="0" w:firstRowLastColumn="0" w:lastRowFirstColumn="0" w:lastRowLastColumn="0"/>
+            <w:tcW w:w="1134" w:type="dxa"/>
+          </w:tcPr>
+          <w:p>
+            <w:r>
+              <w:t>2</w:t>
+            </w:r>
+          </w:p>
+        </w:tc>
+        <w:tc>
+          <w:tcPr>
+            <w:tcW w:w="1276" w:type="dxa"/>
+          </w:tcPr>
+          <w:p>
+            <w:pPr>
+              <w:cnfStyle w:val="000000000000" w:firstRow="0" w:lastRow="0" w:firstColumn="0" w:lastColumn="0" w:oddVBand="0" w:evenVBand="0" w:oddHBand="0" w:evenHBand="0" w:firstRowFirstColumn="0" w:firstRowLastColumn="0" w:lastRowFirstColumn="0" w:lastRowLastColumn="0"/>
+            </w:pPr>
+            <w:r>
+              <w:t>3 uger</w:t>
+            </w:r>
+          </w:p>
+        </w:tc>
+        <w:tc>
+          <w:tcPr>
+            <w:tcW w:w="7228" w:type="dxa"/>
+          </w:tcPr>
+          <w:p>
+            <w:pPr>
+              <w:cnfStyle w:val="000000000000" w:firstRow="0" w:lastRow="0" w:firstColumn="0" w:lastColumn="0" w:oddVBand="0" w:evenVBand="0" w:oddHBand="0" w:evenHBand="0" w:firstRowFirstColumn="0" w:firstRowLastColumn="0" w:lastRowFirstColumn="0" w:lastRowLastColumn="0"/>
+            </w:pPr>
+            <w:r>
+              <w:t>T</w:t>
+            </w:r>
+            <w:r>
+              <w:t>eknologiundersøgelser af</w:t>
+            </w:r>
+            <w:r>
+              <w:t xml:space="preserve"> brugerønsker, forbindelser, sensorer, MIDI og</w:t>
+            </w:r>
+            <w:r>
+              <w:t xml:space="preserve"> GUI</w:t>
+            </w:r>
+            <w:r>
+              <w:t>.</w:t>
+            </w:r>
+            <w:r>
+              <w:t xml:space="preserve"> </w:t>
+            </w:r>
+            <w:r>
+              <w:t>Færdiggørelse af</w:t>
+            </w:r>
+            <w:r>
+              <w:t xml:space="preserve"> kravspecifikationen og accepttesten</w:t>
+            </w:r>
+            <w:r>
+              <w:t>.</w:t>
+            </w:r>
+          </w:p>
+          <w:p>
+            <w:pPr>
+              <w:cnfStyle w:val="000000000000" w:firstRow="0" w:lastRow="0" w:firstColumn="0" w:lastColumn="0" w:oddVBand="0" w:evenVBand="0" w:oddHBand="0" w:evenHBand="0" w:firstRowFirstColumn="0" w:firstRowLastColumn="0" w:lastRowFirstColumn="0" w:lastRowLastColumn="0"/>
+            </w:pPr>
+            <w:r>
+              <w:t>P</w:t>
+            </w:r>
+            <w:r>
+              <w:t>åbegynde</w:t>
+            </w:r>
+            <w:r>
+              <w:t>lse af</w:t>
+            </w:r>
+            <w:r>
+              <w:t xml:space="preserve"> systemarkitektur.</w:t>
+            </w:r>
+          </w:p>
+        </w:tc>
+      </w:tr>
+      <w:tr>
+        <w:trPr>
+          <w:cnfStyle w:val="000000100000" w:firstRow="0" w:lastRow="0" w:firstColumn="0" w:lastColumn="0" w:oddVBand="0" w:evenVBand="0" w:oddHBand="1" w:evenHBand="0" w:firstRowFirstColumn="0" w:firstRowLastColumn="0" w:lastRowFirstColumn="0" w:lastRowLastColumn="0"/>
+        </w:trPr>
+        <w:tc>
+          <w:tcPr>
+            <w:cnfStyle w:val="001000000000" w:firstRow="0" w:lastRow="0" w:firstColumn="1" w:lastColumn="0" w:oddVBand="0" w:evenVBand="0" w:oddHBand="0" w:evenHBand="0" w:firstRowFirstColumn="0" w:firstRowLastColumn="0" w:lastRowFirstColumn="0" w:lastRowLastColumn="0"/>
+            <w:tcW w:w="1134" w:type="dxa"/>
+          </w:tcPr>
+          <w:p>
+            <w:r>
+              <w:t>3</w:t>
+            </w:r>
+          </w:p>
+        </w:tc>
+        <w:tc>
+          <w:tcPr>
+            <w:tcW w:w="1276" w:type="dxa"/>
+          </w:tcPr>
+          <w:p>
+            <w:pPr>
+              <w:cnfStyle w:val="000000100000" w:firstRow="0" w:lastRow="0" w:firstColumn="0" w:lastColumn="0" w:oddVBand="0" w:evenVBand="0" w:oddHBand="1" w:evenHBand="0" w:firstRowFirstColumn="0" w:firstRowLastColumn="0" w:lastRowFirstColumn="0" w:lastRowLastColumn="0"/>
+            </w:pPr>
+            <w:r>
+              <w:t>2 uger</w:t>
+            </w:r>
+          </w:p>
+        </w:tc>
+        <w:tc>
+          <w:tcPr>
+            <w:tcW w:w="7228" w:type="dxa"/>
+          </w:tcPr>
+          <w:p>
+            <w:pPr>
+              <w:cnfStyle w:val="000000100000" w:firstRow="0" w:lastRow="0" w:firstColumn="0" w:lastColumn="0" w:oddVBand="0" w:evenVBand="0" w:oddHBand="1" w:evenHBand="0" w:firstRowFirstColumn="0" w:firstRowLastColumn="0" w:lastRowFirstColumn="0" w:lastRowLastColumn="0"/>
+            </w:pPr>
+            <w:r>
+              <w:t>Videre arbejde med systemarkitektur.</w:t>
+            </w:r>
+          </w:p>
+          <w:p>
+            <w:pPr>
+              <w:cnfStyle w:val="000000100000" w:firstRow="0" w:lastRow="0" w:firstColumn="0" w:lastColumn="0" w:oddVBand="0" w:evenVBand="0" w:oddHBand="1" w:evenHBand="0" w:firstRowFirstColumn="0" w:firstRowLastColumn="0" w:lastRowFirstColumn="0" w:lastRowLastColumn="0"/>
+            </w:pPr>
+            <w:r>
+              <w:t>F</w:t>
+            </w:r>
+            <w:r>
+              <w:t>ørste implementeringer af delsystemer</w:t>
+            </w:r>
+          </w:p>
+        </w:tc>
+      </w:tr>
+      <w:tr>
+        <w:tc>
+          <w:tcPr>
+            <w:cnfStyle w:val="001000000000" w:firstRow="0" w:lastRow="0" w:firstColumn="1" w:lastColumn="0" w:oddVBand="0" w:evenVBand="0" w:oddHBand="0" w:evenHBand="0" w:firstRowFirstColumn="0" w:firstRowLastColumn="0" w:lastRowFirstColumn="0" w:lastRowLastColumn="0"/>
+            <w:tcW w:w="1134" w:type="dxa"/>
+          </w:tcPr>
+          <w:p>
+            <w:r>
+              <w:t>4</w:t>
+            </w:r>
+          </w:p>
+        </w:tc>
+        <w:tc>
+          <w:tcPr>
+            <w:tcW w:w="1276" w:type="dxa"/>
+          </w:tcPr>
+          <w:p>
+            <w:pPr>
+              <w:cnfStyle w:val="000000000000" w:firstRow="0" w:lastRow="0" w:firstColumn="0" w:lastColumn="0" w:oddVBand="0" w:evenVBand="0" w:oddHBand="0" w:evenHBand="0" w:firstRowFirstColumn="0" w:firstRowLastColumn="0" w:lastRowFirstColumn="0" w:lastRowLastColumn="0"/>
+            </w:pPr>
+            <w:r>
+              <w:t>3 uger</w:t>
+            </w:r>
+          </w:p>
+        </w:tc>
+        <w:tc>
+          <w:tcPr>
+            <w:tcW w:w="7228" w:type="dxa"/>
+          </w:tcPr>
+          <w:p>
+            <w:pPr>
+              <w:cnfStyle w:val="000000000000" w:firstRow="0" w:lastRow="0" w:firstColumn="0" w:lastColumn="0" w:oddVBand="0" w:evenVBand="0" w:oddHBand="0" w:evenHBand="0" w:firstRowFirstColumn="0" w:firstRowLastColumn="0" w:lastRowFirstColumn="0" w:lastRowLastColumn="0"/>
+            </w:pPr>
+            <w:r>
+              <w:t>Fortsat implementering af delsystemer, herunder h</w:t>
+            </w:r>
+            <w:r>
+              <w:t>a</w:t>
+            </w:r>
+            <w:r>
+              <w:t>rdwareimplementering.</w:t>
+            </w:r>
+          </w:p>
+          <w:p>
+            <w:pPr>
+              <w:cnfStyle w:val="000000000000" w:firstRow="0" w:lastRow="0" w:firstColumn="0" w:lastColumn="0" w:oddVBand="0" w:evenVBand="0" w:oddHBand="0" w:evenHBand="0" w:firstRowFirstColumn="0" w:firstRowLastColumn="0" w:lastRowFirstColumn="0" w:lastRowLastColumn="0"/>
+            </w:pPr>
+            <w:r>
+              <w:t>Rock</w:t>
+            </w:r>
+            <w:r>
+              <w:t xml:space="preserve"> SW </w:t>
+            </w:r>
+            <w:r>
+              <w:t>overordnet</w:t>
+            </w:r>
+            <w:r>
+              <w:t xml:space="preserve"> design.</w:t>
+            </w:r>
+            <w:r>
+              <w:t xml:space="preserve"> </w:t>
+            </w:r>
+          </w:p>
+        </w:tc>
+      </w:tr>
+      <w:tr>
+        <w:trPr>
+          <w:cnfStyle w:val="000000100000" w:firstRow="0" w:lastRow="0" w:firstColumn="0" w:lastColumn="0" w:oddVBand="0" w:evenVBand="0" w:oddHBand="1" w:evenHBand="0" w:firstRowFirstColumn="0" w:firstRowLastColumn="0" w:lastRowFirstColumn="0" w:lastRowLastColumn="0"/>
+        </w:trPr>
+        <w:tc>
+          <w:tcPr>
+            <w:cnfStyle w:val="001000000000" w:firstRow="0" w:lastRow="0" w:firstColumn="1" w:lastColumn="0" w:oddVBand="0" w:evenVBand="0" w:oddHBand="0" w:evenHBand="0" w:firstRowFirstColumn="0" w:firstRowLastColumn="0" w:lastRowFirstColumn="0" w:lastRowLastColumn="0"/>
+            <w:tcW w:w="1134" w:type="dxa"/>
+          </w:tcPr>
+          <w:p>
+            <w:r>
+              <w:t>5</w:t>
+            </w:r>
+          </w:p>
+        </w:tc>
+        <w:tc>
+          <w:tcPr>
+            <w:tcW w:w="1276" w:type="dxa"/>
+          </w:tcPr>
+          <w:p>
+            <w:pPr>
+              <w:cnfStyle w:val="000000100000" w:firstRow="0" w:lastRow="0" w:firstColumn="0" w:lastColumn="0" w:oddVBand="0" w:evenVBand="0" w:oddHBand="1" w:evenHBand="0" w:firstRowFirstColumn="0" w:firstRowLastColumn="0" w:lastRowFirstColumn="0" w:lastRowLastColumn="0"/>
+            </w:pPr>
+            <w:r>
+              <w:t>2 uger</w:t>
+            </w:r>
+          </w:p>
+        </w:tc>
+        <w:tc>
+          <w:tcPr>
+            <w:tcW w:w="7228" w:type="dxa"/>
+          </w:tcPr>
+          <w:p>
+            <w:pPr>
+              <w:cnfStyle w:val="000000100000" w:firstRow="0" w:lastRow="0" w:firstColumn="0" w:lastColumn="0" w:oddVBand="0" w:evenVBand="0" w:oddHBand="1" w:evenHBand="0" w:firstRowFirstColumn="0" w:firstRowLastColumn="0" w:lastRowFirstColumn="0" w:lastRowLastColumn="0"/>
+            </w:pPr>
+            <w:r>
+              <w:t>Body</w:t>
+            </w:r>
+            <w:r>
+              <w:t xml:space="preserve"> SW overordnet design.</w:t>
+            </w:r>
+          </w:p>
+          <w:p>
+            <w:pPr>
+              <w:cnfStyle w:val="000000100000" w:firstRow="0" w:lastRow="0" w:firstColumn="0" w:lastColumn="0" w:oddVBand="0" w:evenVBand="0" w:oddHBand="1" w:evenHBand="0" w:firstRowFirstColumn="0" w:firstRowLastColumn="0" w:lastRowFirstColumn="0" w:lastRowLastColumn="0"/>
+            </w:pPr>
+            <w:r>
+              <w:t>Udvikling af Rock SW moduler.</w:t>
+            </w:r>
+            <w:r>
+              <w:t xml:space="preserve"> </w:t>
+            </w:r>
+          </w:p>
+        </w:tc>
+      </w:tr>
+      <w:tr>
+        <w:tc>
+          <w:tcPr>
+            <w:cnfStyle w:val="001000000000" w:firstRow="0" w:lastRow="0" w:firstColumn="1" w:lastColumn="0" w:oddVBand="0" w:evenVBand="0" w:oddHBand="0" w:evenHBand="0" w:firstRowFirstColumn="0" w:firstRowLastColumn="0" w:lastRowFirstColumn="0" w:lastRowLastColumn="0"/>
+            <w:tcW w:w="1134" w:type="dxa"/>
+          </w:tcPr>
+          <w:p>
+            <w:r>
+              <w:t>6</w:t>
+            </w:r>
+          </w:p>
+        </w:tc>
+        <w:tc>
+          <w:tcPr>
+            <w:tcW w:w="1276" w:type="dxa"/>
+          </w:tcPr>
+          <w:p>
+            <w:pPr>
+              <w:cnfStyle w:val="000000000000" w:firstRow="0" w:lastRow="0" w:firstColumn="0" w:lastColumn="0" w:oddVBand="0" w:evenVBand="0" w:oddHBand="0" w:evenHBand="0" w:firstRowFirstColumn="0" w:firstRowLastColumn="0" w:lastRowFirstColumn="0" w:lastRowLastColumn="0"/>
+            </w:pPr>
+            <w:r>
+              <w:t>1 uge</w:t>
+            </w:r>
+          </w:p>
+        </w:tc>
+        <w:tc>
+          <w:tcPr>
+            <w:tcW w:w="7228" w:type="dxa"/>
+          </w:tcPr>
+          <w:p>
+            <w:pPr>
+              <w:cnfStyle w:val="000000000000" w:firstRow="0" w:lastRow="0" w:firstColumn="0" w:lastColumn="0" w:oddVBand="0" w:evenVBand="0" w:oddHBand="0" w:evenHBand="0" w:firstRowFirstColumn="0" w:firstRowLastColumn="0" w:lastRowFirstColumn="0" w:lastRowLastColumn="0"/>
+            </w:pPr>
+            <w:r>
+              <w:t xml:space="preserve">Integration af moduler med slutmål at </w:t>
+            </w:r>
+            <w:r>
+              <w:t>generer</w:t>
+            </w:r>
+            <w:r>
+              <w:t>e</w:t>
+            </w:r>
+            <w:r>
+              <w:t xml:space="preserve"> lyd </w:t>
+            </w:r>
+            <w:r>
+              <w:t xml:space="preserve">ud </w:t>
+            </w:r>
+            <w:r>
+              <w:t>fra sensor</w:t>
+            </w:r>
+            <w:r>
+              <w:t>måling.</w:t>
+            </w:r>
+          </w:p>
+        </w:tc>
+      </w:tr>
+      <w:tr>
+        <w:trPr>
+          <w:cnfStyle w:val="000000100000" w:firstRow="0" w:lastRow="0" w:firstColumn="0" w:lastColumn="0" w:oddVBand="0" w:evenVBand="0" w:oddHBand="1" w:evenHBand="0" w:firstRowFirstColumn="0" w:firstRowLastColumn="0" w:lastRowFirstColumn="0" w:lastRowLastColumn="0"/>
+        </w:trPr>
+        <w:tc>
+          <w:tcPr>
+            <w:cnfStyle w:val="001000000000" w:firstRow="0" w:lastRow="0" w:firstColumn="1" w:lastColumn="0" w:oddVBand="0" w:evenVBand="0" w:oddHBand="0" w:evenHBand="0" w:firstRowFirstColumn="0" w:firstRowLastColumn="0" w:lastRowFirstColumn="0" w:lastRowLastColumn="0"/>
+            <w:tcW w:w="1134" w:type="dxa"/>
+          </w:tcPr>
+          <w:p>
+            <w:r>
+              <w:t>7</w:t>
+            </w:r>
+          </w:p>
+        </w:tc>
+        <w:tc>
+          <w:tcPr>
+            <w:tcW w:w="1276" w:type="dxa"/>
+          </w:tcPr>
+          <w:p>
+            <w:pPr>
+              <w:cnfStyle w:val="000000100000" w:firstRow="0" w:lastRow="0" w:firstColumn="0" w:lastColumn="0" w:oddVBand="0" w:evenVBand="0" w:oddHBand="1" w:evenHBand="0" w:firstRowFirstColumn="0" w:firstRowLastColumn="0" w:lastRowFirstColumn="0" w:lastRowLastColumn="0"/>
+            </w:pPr>
+            <w:r>
+              <w:t>2 uger</w:t>
+            </w:r>
+          </w:p>
+        </w:tc>
+        <w:tc>
+          <w:tcPr>
+            <w:tcW w:w="7228" w:type="dxa"/>
+          </w:tcPr>
+          <w:p>
+            <w:pPr>
+              <w:cnfStyle w:val="000000100000" w:firstRow="0" w:lastRow="0" w:firstColumn="0" w:lastColumn="0" w:oddVBand="0" w:evenVBand="0" w:oddHBand="1" w:evenHBand="0" w:firstRowFirstColumn="0" w:firstRowLastColumn="0" w:lastRowFirstColumn="0" w:lastRowLastColumn="0"/>
+            </w:pPr>
+            <w:r>
+              <w:t>Færdiggørelse af projektdokumentation og –rapport.</w:t>
+            </w:r>
+            <w:r>
+              <w:t xml:space="preserve"> </w:t>
+            </w:r>
+          </w:p>
+          <w:p>
+            <w:pPr>
+              <w:cnfStyle w:val="000000100000" w:firstRow="0" w:lastRow="0" w:firstColumn="0" w:lastColumn="0" w:oddVBand="0" w:evenVBand="0" w:oddHBand="1" w:evenHBand="0" w:firstRowFirstColumn="0" w:firstRowLastColumn="0" w:lastRowFirstColumn="0" w:lastRowLastColumn="0"/>
+            </w:pPr>
+            <w:r>
+              <w:t>Videre arbejde med modul integration.</w:t>
+            </w:r>
+          </w:p>
+        </w:tc>
+      </w:tr>
+    </w:tbl>
+    <w:p/>
     <w:sectPr>
       <w:pgSz w:w="11906" w:h="16838"/>
       <w:pgMar w:top="1701" w:right="1134" w:bottom="1701" w:left="1134" w:header="708" w:footer="708" w:gutter="0"/>
@@ -317,6 +1753,119 @@
     </w:lvl>
   </w:abstractNum>
   <w:abstractNum w:abstractNumId="2">
+    <w:nsid w:val="13F96E6C"/>
+    <w:multiLevelType w:val="hybridMultilevel"/>
+    <w:tmpl w:val="069AA4F4"/>
+    <w:lvl w:ilvl="0" w:tplc="04060001">
+      <w:start w:val="1"/>
+      <w:numFmt w:val="bullet"/>
+      <w:lvlText w:val=""/>
+      <w:lvlJc w:val="left"/>
+      <w:pPr>
+        <w:ind w:left="720" w:hanging="360"/>
+      </w:pPr>
+      <w:rPr>
+        <w:rFonts w:ascii="Symbol" w:hAnsi="Symbol" w:hint="default"/>
+      </w:rPr>
+    </w:lvl>
+    <w:lvl w:ilvl="1" w:tplc="04060003" w:tentative="1">
+      <w:start w:val="1"/>
+      <w:numFmt w:val="bullet"/>
+      <w:lvlText w:val="o"/>
+      <w:lvlJc w:val="left"/>
+      <w:pPr>
+        <w:ind w:left="1440" w:hanging="360"/>
+      </w:pPr>
+      <w:rPr>
+        <w:rFonts w:ascii="Courier New" w:hAnsi="Courier New" w:cs="Courier New" w:hint="default"/>
+      </w:rPr>
+    </w:lvl>
+    <w:lvl w:ilvl="2" w:tplc="04060005" w:tentative="1">
+      <w:start w:val="1"/>
+      <w:numFmt w:val="bullet"/>
+      <w:lvlText w:val=""/>
+      <w:lvlJc w:val="left"/>
+      <w:pPr>
+        <w:ind w:left="2160" w:hanging="360"/>
+      </w:pPr>
+      <w:rPr>
+        <w:rFonts w:ascii="Wingdings" w:hAnsi="Wingdings" w:hint="default"/>
+      </w:rPr>
+    </w:lvl>
+    <w:lvl w:ilvl="3" w:tplc="04060001" w:tentative="1">
+      <w:start w:val="1"/>
+      <w:numFmt w:val="bullet"/>
+      <w:lvlText w:val=""/>
+      <w:lvlJc w:val="left"/>
+      <w:pPr>
+        <w:ind w:left="2880" w:hanging="360"/>
+      </w:pPr>
+      <w:rPr>
+        <w:rFonts w:ascii="Symbol" w:hAnsi="Symbol" w:hint="default"/>
+      </w:rPr>
+    </w:lvl>
+    <w:lvl w:ilvl="4" w:tplc="04060003" w:tentative="1">
+      <w:start w:val="1"/>
+      <w:numFmt w:val="bullet"/>
+      <w:lvlText w:val="o"/>
+      <w:lvlJc w:val="left"/>
+      <w:pPr>
+        <w:ind w:left="3600" w:hanging="360"/>
+      </w:pPr>
+      <w:rPr>
+        <w:rFonts w:ascii="Courier New" w:hAnsi="Courier New" w:cs="Courier New" w:hint="default"/>
+      </w:rPr>
+    </w:lvl>
+    <w:lvl w:ilvl="5" w:tplc="04060005" w:tentative="1">
+      <w:start w:val="1"/>
+      <w:numFmt w:val="bullet"/>
+      <w:lvlText w:val=""/>
+      <w:lvlJc w:val="left"/>
+      <w:pPr>
+        <w:ind w:left="4320" w:hanging="360"/>
+      </w:pPr>
+      <w:rPr>
+        <w:rFonts w:ascii="Wingdings" w:hAnsi="Wingdings" w:hint="default"/>
+      </w:rPr>
+    </w:lvl>
+    <w:lvl w:ilvl="6" w:tplc="04060001" w:tentative="1">
+      <w:start w:val="1"/>
+      <w:numFmt w:val="bullet"/>
+      <w:lvlText w:val=""/>
+      <w:lvlJc w:val="left"/>
+      <w:pPr>
+        <w:ind w:left="5040" w:hanging="360"/>
+      </w:pPr>
+      <w:rPr>
+        <w:rFonts w:ascii="Symbol" w:hAnsi="Symbol" w:hint="default"/>
+      </w:rPr>
+    </w:lvl>
+    <w:lvl w:ilvl="7" w:tplc="04060003" w:tentative="1">
+      <w:start w:val="1"/>
+      <w:numFmt w:val="bullet"/>
+      <w:lvlText w:val="o"/>
+      <w:lvlJc w:val="left"/>
+      <w:pPr>
+        <w:ind w:left="5760" w:hanging="360"/>
+      </w:pPr>
+      <w:rPr>
+        <w:rFonts w:ascii="Courier New" w:hAnsi="Courier New" w:cs="Courier New" w:hint="default"/>
+      </w:rPr>
+    </w:lvl>
+    <w:lvl w:ilvl="8" w:tplc="04060005" w:tentative="1">
+      <w:start w:val="1"/>
+      <w:numFmt w:val="bullet"/>
+      <w:lvlText w:val=""/>
+      <w:lvlJc w:val="left"/>
+      <w:pPr>
+        <w:ind w:left="6480" w:hanging="360"/>
+      </w:pPr>
+      <w:rPr>
+        <w:rFonts w:ascii="Wingdings" w:hAnsi="Wingdings" w:hint="default"/>
+      </w:rPr>
+    </w:lvl>
+  </w:abstractNum>
+  <w:abstractNum w:abstractNumId="3">
     <w:nsid w:val="31FC443C"/>
     <w:multiLevelType w:val="multilevel"/>
     <w:tmpl w:val="02920318"/>
@@ -465,7 +2014,233 @@
       </w:rPr>
     </w:lvl>
   </w:abstractNum>
-  <w:abstractNum w:abstractNumId="3">
+  <w:abstractNum w:abstractNumId="4">
+    <w:nsid w:val="33697927"/>
+    <w:multiLevelType w:val="hybridMultilevel"/>
+    <w:tmpl w:val="267A9F8C"/>
+    <w:lvl w:ilvl="0" w:tplc="04060001">
+      <w:start w:val="1"/>
+      <w:numFmt w:val="bullet"/>
+      <w:lvlText w:val=""/>
+      <w:lvlJc w:val="left"/>
+      <w:pPr>
+        <w:ind w:left="720" w:hanging="360"/>
+      </w:pPr>
+      <w:rPr>
+        <w:rFonts w:ascii="Symbol" w:hAnsi="Symbol" w:hint="default"/>
+      </w:rPr>
+    </w:lvl>
+    <w:lvl w:ilvl="1" w:tplc="04060003" w:tentative="1">
+      <w:start w:val="1"/>
+      <w:numFmt w:val="bullet"/>
+      <w:lvlText w:val="o"/>
+      <w:lvlJc w:val="left"/>
+      <w:pPr>
+        <w:ind w:left="1440" w:hanging="360"/>
+      </w:pPr>
+      <w:rPr>
+        <w:rFonts w:ascii="Courier New" w:hAnsi="Courier New" w:cs="Courier New" w:hint="default"/>
+      </w:rPr>
+    </w:lvl>
+    <w:lvl w:ilvl="2" w:tplc="04060005" w:tentative="1">
+      <w:start w:val="1"/>
+      <w:numFmt w:val="bullet"/>
+      <w:lvlText w:val=""/>
+      <w:lvlJc w:val="left"/>
+      <w:pPr>
+        <w:ind w:left="2160" w:hanging="360"/>
+      </w:pPr>
+      <w:rPr>
+        <w:rFonts w:ascii="Wingdings" w:hAnsi="Wingdings" w:hint="default"/>
+      </w:rPr>
+    </w:lvl>
+    <w:lvl w:ilvl="3" w:tplc="04060001" w:tentative="1">
+      <w:start w:val="1"/>
+      <w:numFmt w:val="bullet"/>
+      <w:lvlText w:val=""/>
+      <w:lvlJc w:val="left"/>
+      <w:pPr>
+        <w:ind w:left="2880" w:hanging="360"/>
+      </w:pPr>
+      <w:rPr>
+        <w:rFonts w:ascii="Symbol" w:hAnsi="Symbol" w:hint="default"/>
+      </w:rPr>
+    </w:lvl>
+    <w:lvl w:ilvl="4" w:tplc="04060003" w:tentative="1">
+      <w:start w:val="1"/>
+      <w:numFmt w:val="bullet"/>
+      <w:lvlText w:val="o"/>
+      <w:lvlJc w:val="left"/>
+      <w:pPr>
+        <w:ind w:left="3600" w:hanging="360"/>
+      </w:pPr>
+      <w:rPr>
+        <w:rFonts w:ascii="Courier New" w:hAnsi="Courier New" w:cs="Courier New" w:hint="default"/>
+      </w:rPr>
+    </w:lvl>
+    <w:lvl w:ilvl="5" w:tplc="04060005" w:tentative="1">
+      <w:start w:val="1"/>
+      <w:numFmt w:val="bullet"/>
+      <w:lvlText w:val=""/>
+      <w:lvlJc w:val="left"/>
+      <w:pPr>
+        <w:ind w:left="4320" w:hanging="360"/>
+      </w:pPr>
+      <w:rPr>
+        <w:rFonts w:ascii="Wingdings" w:hAnsi="Wingdings" w:hint="default"/>
+      </w:rPr>
+    </w:lvl>
+    <w:lvl w:ilvl="6" w:tplc="04060001" w:tentative="1">
+      <w:start w:val="1"/>
+      <w:numFmt w:val="bullet"/>
+      <w:lvlText w:val=""/>
+      <w:lvlJc w:val="left"/>
+      <w:pPr>
+        <w:ind w:left="5040" w:hanging="360"/>
+      </w:pPr>
+      <w:rPr>
+        <w:rFonts w:ascii="Symbol" w:hAnsi="Symbol" w:hint="default"/>
+      </w:rPr>
+    </w:lvl>
+    <w:lvl w:ilvl="7" w:tplc="04060003" w:tentative="1">
+      <w:start w:val="1"/>
+      <w:numFmt w:val="bullet"/>
+      <w:lvlText w:val="o"/>
+      <w:lvlJc w:val="left"/>
+      <w:pPr>
+        <w:ind w:left="5760" w:hanging="360"/>
+      </w:pPr>
+      <w:rPr>
+        <w:rFonts w:ascii="Courier New" w:hAnsi="Courier New" w:cs="Courier New" w:hint="default"/>
+      </w:rPr>
+    </w:lvl>
+    <w:lvl w:ilvl="8" w:tplc="04060005" w:tentative="1">
+      <w:start w:val="1"/>
+      <w:numFmt w:val="bullet"/>
+      <w:lvlText w:val=""/>
+      <w:lvlJc w:val="left"/>
+      <w:pPr>
+        <w:ind w:left="6480" w:hanging="360"/>
+      </w:pPr>
+      <w:rPr>
+        <w:rFonts w:ascii="Wingdings" w:hAnsi="Wingdings" w:hint="default"/>
+      </w:rPr>
+    </w:lvl>
+  </w:abstractNum>
+  <w:abstractNum w:abstractNumId="5">
+    <w:nsid w:val="388222EE"/>
+    <w:multiLevelType w:val="hybridMultilevel"/>
+    <w:tmpl w:val="C2C490F8"/>
+    <w:lvl w:ilvl="0" w:tplc="FF12FE06">
+      <w:start w:val="5"/>
+      <w:numFmt w:val="bullet"/>
+      <w:lvlText w:val="-"/>
+      <w:lvlJc w:val="left"/>
+      <w:pPr>
+        <w:ind w:left="1080" w:hanging="360"/>
+      </w:pPr>
+      <w:rPr>
+        <w:rFonts w:ascii="Calibri" w:eastAsiaTheme="minorHAnsi" w:hAnsi="Calibri" w:cstheme="minorBidi" w:hint="default"/>
+      </w:rPr>
+    </w:lvl>
+    <w:lvl w:ilvl="1" w:tplc="04060003" w:tentative="1">
+      <w:start w:val="1"/>
+      <w:numFmt w:val="bullet"/>
+      <w:lvlText w:val="o"/>
+      <w:lvlJc w:val="left"/>
+      <w:pPr>
+        <w:ind w:left="1800" w:hanging="360"/>
+      </w:pPr>
+      <w:rPr>
+        <w:rFonts w:ascii="Courier New" w:hAnsi="Courier New" w:cs="Courier New" w:hint="default"/>
+      </w:rPr>
+    </w:lvl>
+    <w:lvl w:ilvl="2" w:tplc="04060005" w:tentative="1">
+      <w:start w:val="1"/>
+      <w:numFmt w:val="bullet"/>
+      <w:lvlText w:val=""/>
+      <w:lvlJc w:val="left"/>
+      <w:pPr>
+        <w:ind w:left="2520" w:hanging="360"/>
+      </w:pPr>
+      <w:rPr>
+        <w:rFonts w:ascii="Wingdings" w:hAnsi="Wingdings" w:hint="default"/>
+      </w:rPr>
+    </w:lvl>
+    <w:lvl w:ilvl="3" w:tplc="04060001" w:tentative="1">
+      <w:start w:val="1"/>
+      <w:numFmt w:val="bullet"/>
+      <w:lvlText w:val=""/>
+      <w:lvlJc w:val="left"/>
+      <w:pPr>
+        <w:ind w:left="3240" w:hanging="360"/>
+      </w:pPr>
+      <w:rPr>
+        <w:rFonts w:ascii="Symbol" w:hAnsi="Symbol" w:hint="default"/>
+      </w:rPr>
+    </w:lvl>
+    <w:lvl w:ilvl="4" w:tplc="04060003" w:tentative="1">
+      <w:start w:val="1"/>
+      <w:numFmt w:val="bullet"/>
+      <w:lvlText w:val="o"/>
+      <w:lvlJc w:val="left"/>
+      <w:pPr>
+        <w:ind w:left="3960" w:hanging="360"/>
+      </w:pPr>
+      <w:rPr>
+        <w:rFonts w:ascii="Courier New" w:hAnsi="Courier New" w:cs="Courier New" w:hint="default"/>
+      </w:rPr>
+    </w:lvl>
+    <w:lvl w:ilvl="5" w:tplc="04060005" w:tentative="1">
+      <w:start w:val="1"/>
+      <w:numFmt w:val="bullet"/>
+      <w:lvlText w:val=""/>
+      <w:lvlJc w:val="left"/>
+      <w:pPr>
+        <w:ind w:left="4680" w:hanging="360"/>
+      </w:pPr>
+      <w:rPr>
+        <w:rFonts w:ascii="Wingdings" w:hAnsi="Wingdings" w:hint="default"/>
+      </w:rPr>
+    </w:lvl>
+    <w:lvl w:ilvl="6" w:tplc="04060001" w:tentative="1">
+      <w:start w:val="1"/>
+      <w:numFmt w:val="bullet"/>
+      <w:lvlText w:val=""/>
+      <w:lvlJc w:val="left"/>
+      <w:pPr>
+        <w:ind w:left="5400" w:hanging="360"/>
+      </w:pPr>
+      <w:rPr>
+        <w:rFonts w:ascii="Symbol" w:hAnsi="Symbol" w:hint="default"/>
+      </w:rPr>
+    </w:lvl>
+    <w:lvl w:ilvl="7" w:tplc="04060003" w:tentative="1">
+      <w:start w:val="1"/>
+      <w:numFmt w:val="bullet"/>
+      <w:lvlText w:val="o"/>
+      <w:lvlJc w:val="left"/>
+      <w:pPr>
+        <w:ind w:left="6120" w:hanging="360"/>
+      </w:pPr>
+      <w:rPr>
+        <w:rFonts w:ascii="Courier New" w:hAnsi="Courier New" w:cs="Courier New" w:hint="default"/>
+      </w:rPr>
+    </w:lvl>
+    <w:lvl w:ilvl="8" w:tplc="04060005" w:tentative="1">
+      <w:start w:val="1"/>
+      <w:numFmt w:val="bullet"/>
+      <w:lvlText w:val=""/>
+      <w:lvlJc w:val="left"/>
+      <w:pPr>
+        <w:ind w:left="6840" w:hanging="360"/>
+      </w:pPr>
+      <w:rPr>
+        <w:rFonts w:ascii="Wingdings" w:hAnsi="Wingdings" w:hint="default"/>
+      </w:rPr>
+    </w:lvl>
+  </w:abstractNum>
+  <w:abstractNum w:abstractNumId="6">
     <w:nsid w:val="3B7711D8"/>
     <w:multiLevelType w:val="multilevel"/>
     <w:tmpl w:val="743CB3C6"/>
@@ -578,7 +2353,233 @@
       </w:pPr>
     </w:lvl>
   </w:abstractNum>
-  <w:abstractNum w:abstractNumId="4">
+  <w:abstractNum w:abstractNumId="7">
+    <w:nsid w:val="45D12733"/>
+    <w:multiLevelType w:val="hybridMultilevel"/>
+    <w:tmpl w:val="34620B20"/>
+    <w:lvl w:ilvl="0" w:tplc="D64CD58E">
+      <w:start w:val="5"/>
+      <w:numFmt w:val="bullet"/>
+      <w:lvlText w:val="-"/>
+      <w:lvlJc w:val="left"/>
+      <w:pPr>
+        <w:ind w:left="1080" w:hanging="360"/>
+      </w:pPr>
+      <w:rPr>
+        <w:rFonts w:ascii="Calibri" w:eastAsiaTheme="minorHAnsi" w:hAnsi="Calibri" w:cstheme="minorBidi" w:hint="default"/>
+      </w:rPr>
+    </w:lvl>
+    <w:lvl w:ilvl="1" w:tplc="04060003" w:tentative="1">
+      <w:start w:val="1"/>
+      <w:numFmt w:val="bullet"/>
+      <w:lvlText w:val="o"/>
+      <w:lvlJc w:val="left"/>
+      <w:pPr>
+        <w:ind w:left="1800" w:hanging="360"/>
+      </w:pPr>
+      <w:rPr>
+        <w:rFonts w:ascii="Courier New" w:hAnsi="Courier New" w:cs="Courier New" w:hint="default"/>
+      </w:rPr>
+    </w:lvl>
+    <w:lvl w:ilvl="2" w:tplc="04060005" w:tentative="1">
+      <w:start w:val="1"/>
+      <w:numFmt w:val="bullet"/>
+      <w:lvlText w:val=""/>
+      <w:lvlJc w:val="left"/>
+      <w:pPr>
+        <w:ind w:left="2520" w:hanging="360"/>
+      </w:pPr>
+      <w:rPr>
+        <w:rFonts w:ascii="Wingdings" w:hAnsi="Wingdings" w:hint="default"/>
+      </w:rPr>
+    </w:lvl>
+    <w:lvl w:ilvl="3" w:tplc="04060001" w:tentative="1">
+      <w:start w:val="1"/>
+      <w:numFmt w:val="bullet"/>
+      <w:lvlText w:val=""/>
+      <w:lvlJc w:val="left"/>
+      <w:pPr>
+        <w:ind w:left="3240" w:hanging="360"/>
+      </w:pPr>
+      <w:rPr>
+        <w:rFonts w:ascii="Symbol" w:hAnsi="Symbol" w:hint="default"/>
+      </w:rPr>
+    </w:lvl>
+    <w:lvl w:ilvl="4" w:tplc="04060003" w:tentative="1">
+      <w:start w:val="1"/>
+      <w:numFmt w:val="bullet"/>
+      <w:lvlText w:val="o"/>
+      <w:lvlJc w:val="left"/>
+      <w:pPr>
+        <w:ind w:left="3960" w:hanging="360"/>
+      </w:pPr>
+      <w:rPr>
+        <w:rFonts w:ascii="Courier New" w:hAnsi="Courier New" w:cs="Courier New" w:hint="default"/>
+      </w:rPr>
+    </w:lvl>
+    <w:lvl w:ilvl="5" w:tplc="04060005" w:tentative="1">
+      <w:start w:val="1"/>
+      <w:numFmt w:val="bullet"/>
+      <w:lvlText w:val=""/>
+      <w:lvlJc w:val="left"/>
+      <w:pPr>
+        <w:ind w:left="4680" w:hanging="360"/>
+      </w:pPr>
+      <w:rPr>
+        <w:rFonts w:ascii="Wingdings" w:hAnsi="Wingdings" w:hint="default"/>
+      </w:rPr>
+    </w:lvl>
+    <w:lvl w:ilvl="6" w:tplc="04060001" w:tentative="1">
+      <w:start w:val="1"/>
+      <w:numFmt w:val="bullet"/>
+      <w:lvlText w:val=""/>
+      <w:lvlJc w:val="left"/>
+      <w:pPr>
+        <w:ind w:left="5400" w:hanging="360"/>
+      </w:pPr>
+      <w:rPr>
+        <w:rFonts w:ascii="Symbol" w:hAnsi="Symbol" w:hint="default"/>
+      </w:rPr>
+    </w:lvl>
+    <w:lvl w:ilvl="7" w:tplc="04060003" w:tentative="1">
+      <w:start w:val="1"/>
+      <w:numFmt w:val="bullet"/>
+      <w:lvlText w:val="o"/>
+      <w:lvlJc w:val="left"/>
+      <w:pPr>
+        <w:ind w:left="6120" w:hanging="360"/>
+      </w:pPr>
+      <w:rPr>
+        <w:rFonts w:ascii="Courier New" w:hAnsi="Courier New" w:cs="Courier New" w:hint="default"/>
+      </w:rPr>
+    </w:lvl>
+    <w:lvl w:ilvl="8" w:tplc="04060005" w:tentative="1">
+      <w:start w:val="1"/>
+      <w:numFmt w:val="bullet"/>
+      <w:lvlText w:val=""/>
+      <w:lvlJc w:val="left"/>
+      <w:pPr>
+        <w:ind w:left="6840" w:hanging="360"/>
+      </w:pPr>
+      <w:rPr>
+        <w:rFonts w:ascii="Wingdings" w:hAnsi="Wingdings" w:hint="default"/>
+      </w:rPr>
+    </w:lvl>
+  </w:abstractNum>
+  <w:abstractNum w:abstractNumId="8">
+    <w:nsid w:val="46352FCD"/>
+    <w:multiLevelType w:val="hybridMultilevel"/>
+    <w:tmpl w:val="F3B293C6"/>
+    <w:lvl w:ilvl="0" w:tplc="04060001">
+      <w:start w:val="1"/>
+      <w:numFmt w:val="bullet"/>
+      <w:lvlText w:val=""/>
+      <w:lvlJc w:val="left"/>
+      <w:pPr>
+        <w:ind w:left="720" w:hanging="360"/>
+      </w:pPr>
+      <w:rPr>
+        <w:rFonts w:ascii="Symbol" w:hAnsi="Symbol" w:hint="default"/>
+      </w:rPr>
+    </w:lvl>
+    <w:lvl w:ilvl="1" w:tplc="04060003">
+      <w:start w:val="1"/>
+      <w:numFmt w:val="bullet"/>
+      <w:lvlText w:val="o"/>
+      <w:lvlJc w:val="left"/>
+      <w:pPr>
+        <w:ind w:left="1440" w:hanging="360"/>
+      </w:pPr>
+      <w:rPr>
+        <w:rFonts w:ascii="Courier New" w:hAnsi="Courier New" w:cs="Courier New" w:hint="default"/>
+      </w:rPr>
+    </w:lvl>
+    <w:lvl w:ilvl="2" w:tplc="04060005">
+      <w:start w:val="1"/>
+      <w:numFmt w:val="bullet"/>
+      <w:lvlText w:val=""/>
+      <w:lvlJc w:val="left"/>
+      <w:pPr>
+        <w:ind w:left="2160" w:hanging="360"/>
+      </w:pPr>
+      <w:rPr>
+        <w:rFonts w:ascii="Wingdings" w:hAnsi="Wingdings" w:hint="default"/>
+      </w:rPr>
+    </w:lvl>
+    <w:lvl w:ilvl="3" w:tplc="04060001">
+      <w:start w:val="1"/>
+      <w:numFmt w:val="bullet"/>
+      <w:lvlText w:val=""/>
+      <w:lvlJc w:val="left"/>
+      <w:pPr>
+        <w:ind w:left="2880" w:hanging="360"/>
+      </w:pPr>
+      <w:rPr>
+        <w:rFonts w:ascii="Symbol" w:hAnsi="Symbol" w:hint="default"/>
+      </w:rPr>
+    </w:lvl>
+    <w:lvl w:ilvl="4" w:tplc="04060003">
+      <w:start w:val="1"/>
+      <w:numFmt w:val="bullet"/>
+      <w:lvlText w:val="o"/>
+      <w:lvlJc w:val="left"/>
+      <w:pPr>
+        <w:ind w:left="3600" w:hanging="360"/>
+      </w:pPr>
+      <w:rPr>
+        <w:rFonts w:ascii="Courier New" w:hAnsi="Courier New" w:cs="Courier New" w:hint="default"/>
+      </w:rPr>
+    </w:lvl>
+    <w:lvl w:ilvl="5" w:tplc="04060005" w:tentative="1">
+      <w:start w:val="1"/>
+      <w:numFmt w:val="bullet"/>
+      <w:lvlText w:val=""/>
+      <w:lvlJc w:val="left"/>
+      <w:pPr>
+        <w:ind w:left="4320" w:hanging="360"/>
+      </w:pPr>
+      <w:rPr>
+        <w:rFonts w:ascii="Wingdings" w:hAnsi="Wingdings" w:hint="default"/>
+      </w:rPr>
+    </w:lvl>
+    <w:lvl w:ilvl="6" w:tplc="04060001" w:tentative="1">
+      <w:start w:val="1"/>
+      <w:numFmt w:val="bullet"/>
+      <w:lvlText w:val=""/>
+      <w:lvlJc w:val="left"/>
+      <w:pPr>
+        <w:ind w:left="5040" w:hanging="360"/>
+      </w:pPr>
+      <w:rPr>
+        <w:rFonts w:ascii="Symbol" w:hAnsi="Symbol" w:hint="default"/>
+      </w:rPr>
+    </w:lvl>
+    <w:lvl w:ilvl="7" w:tplc="04060003" w:tentative="1">
+      <w:start w:val="1"/>
+      <w:numFmt w:val="bullet"/>
+      <w:lvlText w:val="o"/>
+      <w:lvlJc w:val="left"/>
+      <w:pPr>
+        <w:ind w:left="5760" w:hanging="360"/>
+      </w:pPr>
+      <w:rPr>
+        <w:rFonts w:ascii="Courier New" w:hAnsi="Courier New" w:cs="Courier New" w:hint="default"/>
+      </w:rPr>
+    </w:lvl>
+    <w:lvl w:ilvl="8" w:tplc="04060005" w:tentative="1">
+      <w:start w:val="1"/>
+      <w:numFmt w:val="bullet"/>
+      <w:lvlText w:val=""/>
+      <w:lvlJc w:val="left"/>
+      <w:pPr>
+        <w:ind w:left="6480" w:hanging="360"/>
+      </w:pPr>
+      <w:rPr>
+        <w:rFonts w:ascii="Wingdings" w:hAnsi="Wingdings" w:hint="default"/>
+      </w:rPr>
+    </w:lvl>
+  </w:abstractNum>
+  <w:abstractNum w:abstractNumId="9">
     <w:nsid w:val="4E1F3728"/>
     <w:multiLevelType w:val="multilevel"/>
     <w:tmpl w:val="8866117E"/>
@@ -724,6 +2725,544 @@
       <w:rPr>
         <w:rFonts w:ascii="Symbol" w:hAnsi="Symbol" w:hint="default"/>
         <w:sz w:val="20"/>
+      </w:rPr>
+    </w:lvl>
+  </w:abstractNum>
+  <w:abstractNum w:abstractNumId="10">
+    <w:nsid w:val="6D1F09B8"/>
+    <w:multiLevelType w:val="hybridMultilevel"/>
+    <w:tmpl w:val="248EB65A"/>
+    <w:lvl w:ilvl="0" w:tplc="D736F06C">
+      <w:start w:val="5"/>
+      <w:numFmt w:val="bullet"/>
+      <w:lvlText w:val="-"/>
+      <w:lvlJc w:val="left"/>
+      <w:pPr>
+        <w:ind w:left="1440" w:hanging="360"/>
+      </w:pPr>
+      <w:rPr>
+        <w:rFonts w:ascii="Calibri" w:eastAsiaTheme="minorHAnsi" w:hAnsi="Calibri" w:cstheme="minorBidi" w:hint="default"/>
+      </w:rPr>
+    </w:lvl>
+    <w:lvl w:ilvl="1" w:tplc="04060003" w:tentative="1">
+      <w:start w:val="1"/>
+      <w:numFmt w:val="bullet"/>
+      <w:lvlText w:val="o"/>
+      <w:lvlJc w:val="left"/>
+      <w:pPr>
+        <w:ind w:left="2160" w:hanging="360"/>
+      </w:pPr>
+      <w:rPr>
+        <w:rFonts w:ascii="Courier New" w:hAnsi="Courier New" w:cs="Courier New" w:hint="default"/>
+      </w:rPr>
+    </w:lvl>
+    <w:lvl w:ilvl="2" w:tplc="04060005" w:tentative="1">
+      <w:start w:val="1"/>
+      <w:numFmt w:val="bullet"/>
+      <w:lvlText w:val=""/>
+      <w:lvlJc w:val="left"/>
+      <w:pPr>
+        <w:ind w:left="2880" w:hanging="360"/>
+      </w:pPr>
+      <w:rPr>
+        <w:rFonts w:ascii="Wingdings" w:hAnsi="Wingdings" w:hint="default"/>
+      </w:rPr>
+    </w:lvl>
+    <w:lvl w:ilvl="3" w:tplc="04060001" w:tentative="1">
+      <w:start w:val="1"/>
+      <w:numFmt w:val="bullet"/>
+      <w:lvlText w:val=""/>
+      <w:lvlJc w:val="left"/>
+      <w:pPr>
+        <w:ind w:left="3600" w:hanging="360"/>
+      </w:pPr>
+      <w:rPr>
+        <w:rFonts w:ascii="Symbol" w:hAnsi="Symbol" w:hint="default"/>
+      </w:rPr>
+    </w:lvl>
+    <w:lvl w:ilvl="4" w:tplc="04060003" w:tentative="1">
+      <w:start w:val="1"/>
+      <w:numFmt w:val="bullet"/>
+      <w:lvlText w:val="o"/>
+      <w:lvlJc w:val="left"/>
+      <w:pPr>
+        <w:ind w:left="4320" w:hanging="360"/>
+      </w:pPr>
+      <w:rPr>
+        <w:rFonts w:ascii="Courier New" w:hAnsi="Courier New" w:cs="Courier New" w:hint="default"/>
+      </w:rPr>
+    </w:lvl>
+    <w:lvl w:ilvl="5" w:tplc="04060005" w:tentative="1">
+      <w:start w:val="1"/>
+      <w:numFmt w:val="bullet"/>
+      <w:lvlText w:val=""/>
+      <w:lvlJc w:val="left"/>
+      <w:pPr>
+        <w:ind w:left="5040" w:hanging="360"/>
+      </w:pPr>
+      <w:rPr>
+        <w:rFonts w:ascii="Wingdings" w:hAnsi="Wingdings" w:hint="default"/>
+      </w:rPr>
+    </w:lvl>
+    <w:lvl w:ilvl="6" w:tplc="04060001" w:tentative="1">
+      <w:start w:val="1"/>
+      <w:numFmt w:val="bullet"/>
+      <w:lvlText w:val=""/>
+      <w:lvlJc w:val="left"/>
+      <w:pPr>
+        <w:ind w:left="5760" w:hanging="360"/>
+      </w:pPr>
+      <w:rPr>
+        <w:rFonts w:ascii="Symbol" w:hAnsi="Symbol" w:hint="default"/>
+      </w:rPr>
+    </w:lvl>
+    <w:lvl w:ilvl="7" w:tplc="04060003" w:tentative="1">
+      <w:start w:val="1"/>
+      <w:numFmt w:val="bullet"/>
+      <w:lvlText w:val="o"/>
+      <w:lvlJc w:val="left"/>
+      <w:pPr>
+        <w:ind w:left="6480" w:hanging="360"/>
+      </w:pPr>
+      <w:rPr>
+        <w:rFonts w:ascii="Courier New" w:hAnsi="Courier New" w:cs="Courier New" w:hint="default"/>
+      </w:rPr>
+    </w:lvl>
+    <w:lvl w:ilvl="8" w:tplc="04060005" w:tentative="1">
+      <w:start w:val="1"/>
+      <w:numFmt w:val="bullet"/>
+      <w:lvlText w:val=""/>
+      <w:lvlJc w:val="left"/>
+      <w:pPr>
+        <w:ind w:left="7200" w:hanging="360"/>
+      </w:pPr>
+      <w:rPr>
+        <w:rFonts w:ascii="Wingdings" w:hAnsi="Wingdings" w:hint="default"/>
+      </w:rPr>
+    </w:lvl>
+  </w:abstractNum>
+  <w:abstractNum w:abstractNumId="11">
+    <w:nsid w:val="716214CE"/>
+    <w:multiLevelType w:val="hybridMultilevel"/>
+    <w:tmpl w:val="A37ECC80"/>
+    <w:lvl w:ilvl="0" w:tplc="04060001">
+      <w:start w:val="1"/>
+      <w:numFmt w:val="bullet"/>
+      <w:lvlText w:val=""/>
+      <w:lvlJc w:val="left"/>
+      <w:pPr>
+        <w:ind w:left="720" w:hanging="360"/>
+      </w:pPr>
+      <w:rPr>
+        <w:rFonts w:ascii="Symbol" w:hAnsi="Symbol" w:hint="default"/>
+      </w:rPr>
+    </w:lvl>
+    <w:lvl w:ilvl="1" w:tplc="04060003" w:tentative="1">
+      <w:start w:val="1"/>
+      <w:numFmt w:val="bullet"/>
+      <w:lvlText w:val="o"/>
+      <w:lvlJc w:val="left"/>
+      <w:pPr>
+        <w:ind w:left="1440" w:hanging="360"/>
+      </w:pPr>
+      <w:rPr>
+        <w:rFonts w:ascii="Courier New" w:hAnsi="Courier New" w:cs="Courier New" w:hint="default"/>
+      </w:rPr>
+    </w:lvl>
+    <w:lvl w:ilvl="2" w:tplc="04060005" w:tentative="1">
+      <w:start w:val="1"/>
+      <w:numFmt w:val="bullet"/>
+      <w:lvlText w:val=""/>
+      <w:lvlJc w:val="left"/>
+      <w:pPr>
+        <w:ind w:left="2160" w:hanging="360"/>
+      </w:pPr>
+      <w:rPr>
+        <w:rFonts w:ascii="Wingdings" w:hAnsi="Wingdings" w:hint="default"/>
+      </w:rPr>
+    </w:lvl>
+    <w:lvl w:ilvl="3" w:tplc="04060001" w:tentative="1">
+      <w:start w:val="1"/>
+      <w:numFmt w:val="bullet"/>
+      <w:lvlText w:val=""/>
+      <w:lvlJc w:val="left"/>
+      <w:pPr>
+        <w:ind w:left="2880" w:hanging="360"/>
+      </w:pPr>
+      <w:rPr>
+        <w:rFonts w:ascii="Symbol" w:hAnsi="Symbol" w:hint="default"/>
+      </w:rPr>
+    </w:lvl>
+    <w:lvl w:ilvl="4" w:tplc="04060003" w:tentative="1">
+      <w:start w:val="1"/>
+      <w:numFmt w:val="bullet"/>
+      <w:lvlText w:val="o"/>
+      <w:lvlJc w:val="left"/>
+      <w:pPr>
+        <w:ind w:left="3600" w:hanging="360"/>
+      </w:pPr>
+      <w:rPr>
+        <w:rFonts w:ascii="Courier New" w:hAnsi="Courier New" w:cs="Courier New" w:hint="default"/>
+      </w:rPr>
+    </w:lvl>
+    <w:lvl w:ilvl="5" w:tplc="04060005" w:tentative="1">
+      <w:start w:val="1"/>
+      <w:numFmt w:val="bullet"/>
+      <w:lvlText w:val=""/>
+      <w:lvlJc w:val="left"/>
+      <w:pPr>
+        <w:ind w:left="4320" w:hanging="360"/>
+      </w:pPr>
+      <w:rPr>
+        <w:rFonts w:ascii="Wingdings" w:hAnsi="Wingdings" w:hint="default"/>
+      </w:rPr>
+    </w:lvl>
+    <w:lvl w:ilvl="6" w:tplc="04060001" w:tentative="1">
+      <w:start w:val="1"/>
+      <w:numFmt w:val="bullet"/>
+      <w:lvlText w:val=""/>
+      <w:lvlJc w:val="left"/>
+      <w:pPr>
+        <w:ind w:left="5040" w:hanging="360"/>
+      </w:pPr>
+      <w:rPr>
+        <w:rFonts w:ascii="Symbol" w:hAnsi="Symbol" w:hint="default"/>
+      </w:rPr>
+    </w:lvl>
+    <w:lvl w:ilvl="7" w:tplc="04060003" w:tentative="1">
+      <w:start w:val="1"/>
+      <w:numFmt w:val="bullet"/>
+      <w:lvlText w:val="o"/>
+      <w:lvlJc w:val="left"/>
+      <w:pPr>
+        <w:ind w:left="5760" w:hanging="360"/>
+      </w:pPr>
+      <w:rPr>
+        <w:rFonts w:ascii="Courier New" w:hAnsi="Courier New" w:cs="Courier New" w:hint="default"/>
+      </w:rPr>
+    </w:lvl>
+    <w:lvl w:ilvl="8" w:tplc="04060005" w:tentative="1">
+      <w:start w:val="1"/>
+      <w:numFmt w:val="bullet"/>
+      <w:lvlText w:val=""/>
+      <w:lvlJc w:val="left"/>
+      <w:pPr>
+        <w:ind w:left="6480" w:hanging="360"/>
+      </w:pPr>
+      <w:rPr>
+        <w:rFonts w:ascii="Wingdings" w:hAnsi="Wingdings" w:hint="default"/>
+      </w:rPr>
+    </w:lvl>
+  </w:abstractNum>
+  <w:abstractNum w:abstractNumId="12">
+    <w:nsid w:val="74401C11"/>
+    <w:multiLevelType w:val="hybridMultilevel"/>
+    <w:tmpl w:val="CAF82344"/>
+    <w:lvl w:ilvl="0" w:tplc="0406000F">
+      <w:start w:val="1"/>
+      <w:numFmt w:val="decimal"/>
+      <w:lvlText w:val="%1."/>
+      <w:lvlJc w:val="left"/>
+      <w:pPr>
+        <w:ind w:left="720" w:hanging="360"/>
+      </w:pPr>
+    </w:lvl>
+    <w:lvl w:ilvl="1" w:tplc="04060019" w:tentative="1">
+      <w:start w:val="1"/>
+      <w:numFmt w:val="lowerLetter"/>
+      <w:lvlText w:val="%2."/>
+      <w:lvlJc w:val="left"/>
+      <w:pPr>
+        <w:ind w:left="1440" w:hanging="360"/>
+      </w:pPr>
+    </w:lvl>
+    <w:lvl w:ilvl="2" w:tplc="0406001B" w:tentative="1">
+      <w:start w:val="1"/>
+      <w:numFmt w:val="lowerRoman"/>
+      <w:lvlText w:val="%3."/>
+      <w:lvlJc w:val="right"/>
+      <w:pPr>
+        <w:ind w:left="2160" w:hanging="180"/>
+      </w:pPr>
+    </w:lvl>
+    <w:lvl w:ilvl="3" w:tplc="0406000F" w:tentative="1">
+      <w:start w:val="1"/>
+      <w:numFmt w:val="decimal"/>
+      <w:lvlText w:val="%4."/>
+      <w:lvlJc w:val="left"/>
+      <w:pPr>
+        <w:ind w:left="2880" w:hanging="360"/>
+      </w:pPr>
+    </w:lvl>
+    <w:lvl w:ilvl="4" w:tplc="04060019" w:tentative="1">
+      <w:start w:val="1"/>
+      <w:numFmt w:val="lowerLetter"/>
+      <w:lvlText w:val="%5."/>
+      <w:lvlJc w:val="left"/>
+      <w:pPr>
+        <w:ind w:left="3600" w:hanging="360"/>
+      </w:pPr>
+    </w:lvl>
+    <w:lvl w:ilvl="5" w:tplc="0406001B" w:tentative="1">
+      <w:start w:val="1"/>
+      <w:numFmt w:val="lowerRoman"/>
+      <w:lvlText w:val="%6."/>
+      <w:lvlJc w:val="right"/>
+      <w:pPr>
+        <w:ind w:left="4320" w:hanging="180"/>
+      </w:pPr>
+    </w:lvl>
+    <w:lvl w:ilvl="6" w:tplc="0406000F" w:tentative="1">
+      <w:start w:val="1"/>
+      <w:numFmt w:val="decimal"/>
+      <w:lvlText w:val="%7."/>
+      <w:lvlJc w:val="left"/>
+      <w:pPr>
+        <w:ind w:left="5040" w:hanging="360"/>
+      </w:pPr>
+    </w:lvl>
+    <w:lvl w:ilvl="7" w:tplc="04060019" w:tentative="1">
+      <w:start w:val="1"/>
+      <w:numFmt w:val="lowerLetter"/>
+      <w:lvlText w:val="%8."/>
+      <w:lvlJc w:val="left"/>
+      <w:pPr>
+        <w:ind w:left="5760" w:hanging="360"/>
+      </w:pPr>
+    </w:lvl>
+    <w:lvl w:ilvl="8" w:tplc="0406001B" w:tentative="1">
+      <w:start w:val="1"/>
+      <w:numFmt w:val="lowerRoman"/>
+      <w:lvlText w:val="%9."/>
+      <w:lvlJc w:val="right"/>
+      <w:pPr>
+        <w:ind w:left="6480" w:hanging="180"/>
+      </w:pPr>
+    </w:lvl>
+  </w:abstractNum>
+  <w:abstractNum w:abstractNumId="13">
+    <w:nsid w:val="7E612899"/>
+    <w:multiLevelType w:val="hybridMultilevel"/>
+    <w:tmpl w:val="4F944E1A"/>
+    <w:lvl w:ilvl="0" w:tplc="04060001">
+      <w:start w:val="1"/>
+      <w:numFmt w:val="bullet"/>
+      <w:lvlText w:val=""/>
+      <w:lvlJc w:val="left"/>
+      <w:pPr>
+        <w:ind w:left="720" w:hanging="360"/>
+      </w:pPr>
+      <w:rPr>
+        <w:rFonts w:ascii="Symbol" w:hAnsi="Symbol" w:hint="default"/>
+      </w:rPr>
+    </w:lvl>
+    <w:lvl w:ilvl="1" w:tplc="04060003" w:tentative="1">
+      <w:start w:val="1"/>
+      <w:numFmt w:val="bullet"/>
+      <w:lvlText w:val="o"/>
+      <w:lvlJc w:val="left"/>
+      <w:pPr>
+        <w:ind w:left="1440" w:hanging="360"/>
+      </w:pPr>
+      <w:rPr>
+        <w:rFonts w:ascii="Courier New" w:hAnsi="Courier New" w:cs="Courier New" w:hint="default"/>
+      </w:rPr>
+    </w:lvl>
+    <w:lvl w:ilvl="2" w:tplc="04060005" w:tentative="1">
+      <w:start w:val="1"/>
+      <w:numFmt w:val="bullet"/>
+      <w:lvlText w:val=""/>
+      <w:lvlJc w:val="left"/>
+      <w:pPr>
+        <w:ind w:left="2160" w:hanging="360"/>
+      </w:pPr>
+      <w:rPr>
+        <w:rFonts w:ascii="Wingdings" w:hAnsi="Wingdings" w:hint="default"/>
+      </w:rPr>
+    </w:lvl>
+    <w:lvl w:ilvl="3" w:tplc="04060001" w:tentative="1">
+      <w:start w:val="1"/>
+      <w:numFmt w:val="bullet"/>
+      <w:lvlText w:val=""/>
+      <w:lvlJc w:val="left"/>
+      <w:pPr>
+        <w:ind w:left="2880" w:hanging="360"/>
+      </w:pPr>
+      <w:rPr>
+        <w:rFonts w:ascii="Symbol" w:hAnsi="Symbol" w:hint="default"/>
+      </w:rPr>
+    </w:lvl>
+    <w:lvl w:ilvl="4" w:tplc="04060003" w:tentative="1">
+      <w:start w:val="1"/>
+      <w:numFmt w:val="bullet"/>
+      <w:lvlText w:val="o"/>
+      <w:lvlJc w:val="left"/>
+      <w:pPr>
+        <w:ind w:left="3600" w:hanging="360"/>
+      </w:pPr>
+      <w:rPr>
+        <w:rFonts w:ascii="Courier New" w:hAnsi="Courier New" w:cs="Courier New" w:hint="default"/>
+      </w:rPr>
+    </w:lvl>
+    <w:lvl w:ilvl="5" w:tplc="04060005" w:tentative="1">
+      <w:start w:val="1"/>
+      <w:numFmt w:val="bullet"/>
+      <w:lvlText w:val=""/>
+      <w:lvlJc w:val="left"/>
+      <w:pPr>
+        <w:ind w:left="4320" w:hanging="360"/>
+      </w:pPr>
+      <w:rPr>
+        <w:rFonts w:ascii="Wingdings" w:hAnsi="Wingdings" w:hint="default"/>
+      </w:rPr>
+    </w:lvl>
+    <w:lvl w:ilvl="6" w:tplc="04060001" w:tentative="1">
+      <w:start w:val="1"/>
+      <w:numFmt w:val="bullet"/>
+      <w:lvlText w:val=""/>
+      <w:lvlJc w:val="left"/>
+      <w:pPr>
+        <w:ind w:left="5040" w:hanging="360"/>
+      </w:pPr>
+      <w:rPr>
+        <w:rFonts w:ascii="Symbol" w:hAnsi="Symbol" w:hint="default"/>
+      </w:rPr>
+    </w:lvl>
+    <w:lvl w:ilvl="7" w:tplc="04060003" w:tentative="1">
+      <w:start w:val="1"/>
+      <w:numFmt w:val="bullet"/>
+      <w:lvlText w:val="o"/>
+      <w:lvlJc w:val="left"/>
+      <w:pPr>
+        <w:ind w:left="5760" w:hanging="360"/>
+      </w:pPr>
+      <w:rPr>
+        <w:rFonts w:ascii="Courier New" w:hAnsi="Courier New" w:cs="Courier New" w:hint="default"/>
+      </w:rPr>
+    </w:lvl>
+    <w:lvl w:ilvl="8" w:tplc="04060005" w:tentative="1">
+      <w:start w:val="1"/>
+      <w:numFmt w:val="bullet"/>
+      <w:lvlText w:val=""/>
+      <w:lvlJc w:val="left"/>
+      <w:pPr>
+        <w:ind w:left="6480" w:hanging="360"/>
+      </w:pPr>
+      <w:rPr>
+        <w:rFonts w:ascii="Wingdings" w:hAnsi="Wingdings" w:hint="default"/>
+      </w:rPr>
+    </w:lvl>
+  </w:abstractNum>
+  <w:abstractNum w:abstractNumId="14">
+    <w:nsid w:val="7F3157A9"/>
+    <w:multiLevelType w:val="hybridMultilevel"/>
+    <w:tmpl w:val="EB942F6C"/>
+    <w:lvl w:ilvl="0" w:tplc="6D2227A2">
+      <w:start w:val="5"/>
+      <w:numFmt w:val="bullet"/>
+      <w:lvlText w:val=""/>
+      <w:lvlJc w:val="left"/>
+      <w:pPr>
+        <w:ind w:left="720" w:hanging="360"/>
+      </w:pPr>
+      <w:rPr>
+        <w:rFonts w:ascii="Symbol" w:eastAsiaTheme="minorHAnsi" w:hAnsi="Symbol" w:cstheme="minorBidi" w:hint="default"/>
+      </w:rPr>
+    </w:lvl>
+    <w:lvl w:ilvl="1" w:tplc="04060003">
+      <w:start w:val="1"/>
+      <w:numFmt w:val="bullet"/>
+      <w:lvlText w:val="o"/>
+      <w:lvlJc w:val="left"/>
+      <w:pPr>
+        <w:ind w:left="1440" w:hanging="360"/>
+      </w:pPr>
+      <w:rPr>
+        <w:rFonts w:ascii="Courier New" w:hAnsi="Courier New" w:cs="Courier New" w:hint="default"/>
+      </w:rPr>
+    </w:lvl>
+    <w:lvl w:ilvl="2" w:tplc="04060005" w:tentative="1">
+      <w:start w:val="1"/>
+      <w:numFmt w:val="bullet"/>
+      <w:lvlText w:val=""/>
+      <w:lvlJc w:val="left"/>
+      <w:pPr>
+        <w:ind w:left="2160" w:hanging="360"/>
+      </w:pPr>
+      <w:rPr>
+        <w:rFonts w:ascii="Wingdings" w:hAnsi="Wingdings" w:hint="default"/>
+      </w:rPr>
+    </w:lvl>
+    <w:lvl w:ilvl="3" w:tplc="04060001" w:tentative="1">
+      <w:start w:val="1"/>
+      <w:numFmt w:val="bullet"/>
+      <w:lvlText w:val=""/>
+      <w:lvlJc w:val="left"/>
+      <w:pPr>
+        <w:ind w:left="2880" w:hanging="360"/>
+      </w:pPr>
+      <w:rPr>
+        <w:rFonts w:ascii="Symbol" w:hAnsi="Symbol" w:hint="default"/>
+      </w:rPr>
+    </w:lvl>
+    <w:lvl w:ilvl="4" w:tplc="04060003" w:tentative="1">
+      <w:start w:val="1"/>
+      <w:numFmt w:val="bullet"/>
+      <w:lvlText w:val="o"/>
+      <w:lvlJc w:val="left"/>
+      <w:pPr>
+        <w:ind w:left="3600" w:hanging="360"/>
+      </w:pPr>
+      <w:rPr>
+        <w:rFonts w:ascii="Courier New" w:hAnsi="Courier New" w:cs="Courier New" w:hint="default"/>
+      </w:rPr>
+    </w:lvl>
+    <w:lvl w:ilvl="5" w:tplc="04060005" w:tentative="1">
+      <w:start w:val="1"/>
+      <w:numFmt w:val="bullet"/>
+      <w:lvlText w:val=""/>
+      <w:lvlJc w:val="left"/>
+      <w:pPr>
+        <w:ind w:left="4320" w:hanging="360"/>
+      </w:pPr>
+      <w:rPr>
+        <w:rFonts w:ascii="Wingdings" w:hAnsi="Wingdings" w:hint="default"/>
+      </w:rPr>
+    </w:lvl>
+    <w:lvl w:ilvl="6" w:tplc="04060001" w:tentative="1">
+      <w:start w:val="1"/>
+      <w:numFmt w:val="bullet"/>
+      <w:lvlText w:val=""/>
+      <w:lvlJc w:val="left"/>
+      <w:pPr>
+        <w:ind w:left="5040" w:hanging="360"/>
+      </w:pPr>
+      <w:rPr>
+        <w:rFonts w:ascii="Symbol" w:hAnsi="Symbol" w:hint="default"/>
+      </w:rPr>
+    </w:lvl>
+    <w:lvl w:ilvl="7" w:tplc="04060003" w:tentative="1">
+      <w:start w:val="1"/>
+      <w:numFmt w:val="bullet"/>
+      <w:lvlText w:val="o"/>
+      <w:lvlJc w:val="left"/>
+      <w:pPr>
+        <w:ind w:left="5760" w:hanging="360"/>
+      </w:pPr>
+      <w:rPr>
+        <w:rFonts w:ascii="Courier New" w:hAnsi="Courier New" w:cs="Courier New" w:hint="default"/>
+      </w:rPr>
+    </w:lvl>
+    <w:lvl w:ilvl="8" w:tplc="04060005" w:tentative="1">
+      <w:start w:val="1"/>
+      <w:numFmt w:val="bullet"/>
+      <w:lvlText w:val=""/>
+      <w:lvlJc w:val="left"/>
+      <w:pPr>
+        <w:ind w:left="6480" w:hanging="360"/>
+      </w:pPr>
+      <w:rPr>
+        <w:rFonts w:ascii="Wingdings" w:hAnsi="Wingdings" w:hint="default"/>
       </w:rPr>
     </w:lvl>
   </w:abstractNum>
@@ -731,19 +3270,49 @@
     <w:abstractNumId w:val="0"/>
   </w:num>
   <w:num w:numId="2">
-    <w:abstractNumId w:val="4"/>
+    <w:abstractNumId w:val="9"/>
   </w:num>
   <w:num w:numId="3">
-    <w:abstractNumId w:val="3"/>
+    <w:abstractNumId w:val="6"/>
     <w:lvlOverride w:ilvl="0">
       <w:startOverride w:val="1"/>
     </w:lvlOverride>
   </w:num>
   <w:num w:numId="4">
-    <w:abstractNumId w:val="2"/>
+    <w:abstractNumId w:val="3"/>
   </w:num>
   <w:num w:numId="5">
     <w:abstractNumId w:val="1"/>
+  </w:num>
+  <w:num w:numId="6">
+    <w:abstractNumId w:val="8"/>
+  </w:num>
+  <w:num w:numId="7">
+    <w:abstractNumId w:val="14"/>
+  </w:num>
+  <w:num w:numId="8">
+    <w:abstractNumId w:val="10"/>
+  </w:num>
+  <w:num w:numId="9">
+    <w:abstractNumId w:val="7"/>
+  </w:num>
+  <w:num w:numId="10">
+    <w:abstractNumId w:val="5"/>
+  </w:num>
+  <w:num w:numId="11">
+    <w:abstractNumId w:val="4"/>
+  </w:num>
+  <w:num w:numId="12">
+    <w:abstractNumId w:val="12"/>
+  </w:num>
+  <w:num w:numId="13">
+    <w:abstractNumId w:val="11"/>
+  </w:num>
+  <w:num w:numId="14">
+    <w:abstractNumId w:val="13"/>
+  </w:num>
+  <w:num w:numId="15">
+    <w:abstractNumId w:val="2"/>
   </w:num>
 </w:numbering>
 </file>
@@ -1141,6 +3710,7 @@
   <w:style w:type="paragraph" w:default="1" w:styleId="Normal">
     <w:name w:val="Normal"/>
     <w:qFormat/>
+    <w:rsid w:val="00FA2E45"/>
   </w:style>
   <w:style w:type="paragraph" w:styleId="Overskrift2">
     <w:name w:val="heading 2"/>
@@ -1162,6 +3732,50 @@
       <w:color w:val="2E74B5" w:themeColor="accent1" w:themeShade="BF"/>
       <w:sz w:val="26"/>
       <w:szCs w:val="26"/>
+    </w:rPr>
+  </w:style>
+  <w:style w:type="paragraph" w:styleId="Overskrift3">
+    <w:name w:val="heading 3"/>
+    <w:basedOn w:val="Normal"/>
+    <w:next w:val="Normal"/>
+    <w:link w:val="Overskrift3Tegn"/>
+    <w:uiPriority w:val="9"/>
+    <w:unhideWhenUsed/>
+    <w:qFormat/>
+    <w:rsid w:val="00FA2E45"/>
+    <w:pPr>
+      <w:keepNext/>
+      <w:keepLines/>
+      <w:spacing w:before="40" w:after="0"/>
+      <w:outlineLvl w:val="2"/>
+    </w:pPr>
+    <w:rPr>
+      <w:rFonts w:asciiTheme="majorHAnsi" w:eastAsiaTheme="majorEastAsia" w:hAnsiTheme="majorHAnsi" w:cstheme="majorBidi"/>
+      <w:color w:val="1F4D78" w:themeColor="accent1" w:themeShade="7F"/>
+      <w:sz w:val="24"/>
+      <w:szCs w:val="24"/>
+    </w:rPr>
+  </w:style>
+  <w:style w:type="paragraph" w:styleId="Overskrift4">
+    <w:name w:val="heading 4"/>
+    <w:basedOn w:val="Normal"/>
+    <w:next w:val="Normal"/>
+    <w:link w:val="Overskrift4Tegn"/>
+    <w:uiPriority w:val="9"/>
+    <w:unhideWhenUsed/>
+    <w:qFormat/>
+    <w:rsid w:val="003B0C67"/>
+    <w:pPr>
+      <w:keepNext/>
+      <w:keepLines/>
+      <w:spacing w:before="40" w:after="0"/>
+      <w:outlineLvl w:val="3"/>
+    </w:pPr>
+    <w:rPr>
+      <w:rFonts w:asciiTheme="majorHAnsi" w:eastAsiaTheme="majorEastAsia" w:hAnsiTheme="majorHAnsi" w:cstheme="majorBidi"/>
+      <w:i/>
+      <w:iCs/>
+      <w:color w:val="2E74B5" w:themeColor="accent1" w:themeShade="BF"/>
     </w:rPr>
   </w:style>
   <w:style w:type="character" w:default="1" w:styleId="Standardskrifttypeiafsnit">
@@ -1262,6 +3876,166 @@
       <w:color w:val="2E74B5" w:themeColor="accent1" w:themeShade="BF"/>
       <w:sz w:val="26"/>
       <w:szCs w:val="26"/>
+    </w:rPr>
+  </w:style>
+  <w:style w:type="paragraph" w:styleId="Listeafsnit">
+    <w:name w:val="List Paragraph"/>
+    <w:basedOn w:val="Normal"/>
+    <w:uiPriority w:val="34"/>
+    <w:qFormat/>
+    <w:rsid w:val="00FA2E45"/>
+    <w:pPr>
+      <w:ind w:left="720"/>
+      <w:contextualSpacing/>
+    </w:pPr>
+  </w:style>
+  <w:style w:type="character" w:customStyle="1" w:styleId="Overskrift3Tegn">
+    <w:name w:val="Overskrift 3 Tegn"/>
+    <w:basedOn w:val="Standardskrifttypeiafsnit"/>
+    <w:link w:val="Overskrift3"/>
+    <w:uiPriority w:val="9"/>
+    <w:rsid w:val="00FA2E45"/>
+    <w:rPr>
+      <w:rFonts w:asciiTheme="majorHAnsi" w:eastAsiaTheme="majorEastAsia" w:hAnsiTheme="majorHAnsi" w:cstheme="majorBidi"/>
+      <w:color w:val="1F4D78" w:themeColor="accent1" w:themeShade="7F"/>
+      <w:sz w:val="24"/>
+      <w:szCs w:val="24"/>
+    </w:rPr>
+  </w:style>
+  <w:style w:type="character" w:customStyle="1" w:styleId="Overskrift4Tegn">
+    <w:name w:val="Overskrift 4 Tegn"/>
+    <w:basedOn w:val="Standardskrifttypeiafsnit"/>
+    <w:link w:val="Overskrift4"/>
+    <w:uiPriority w:val="9"/>
+    <w:rsid w:val="003B0C67"/>
+    <w:rPr>
+      <w:rFonts w:asciiTheme="majorHAnsi" w:eastAsiaTheme="majorEastAsia" w:hAnsiTheme="majorHAnsi" w:cstheme="majorBidi"/>
+      <w:i/>
+      <w:iCs/>
+      <w:color w:val="2E74B5" w:themeColor="accent1" w:themeShade="BF"/>
+    </w:rPr>
+  </w:style>
+  <w:style w:type="table" w:styleId="Tabel-Gitter">
+    <w:name w:val="Table Grid"/>
+    <w:basedOn w:val="Tabel-Normal"/>
+    <w:uiPriority w:val="39"/>
+    <w:rsid w:val="000551AF"/>
+    <w:pPr>
+      <w:spacing w:after="0" w:line="240" w:lineRule="auto"/>
+    </w:pPr>
+    <w:tblPr>
+      <w:tblBorders>
+        <w:top w:val="single" w:sz="4" w:space="0" w:color="auto"/>
+        <w:left w:val="single" w:sz="4" w:space="0" w:color="auto"/>
+        <w:bottom w:val="single" w:sz="4" w:space="0" w:color="auto"/>
+        <w:right w:val="single" w:sz="4" w:space="0" w:color="auto"/>
+        <w:insideH w:val="single" w:sz="4" w:space="0" w:color="auto"/>
+        <w:insideV w:val="single" w:sz="4" w:space="0" w:color="auto"/>
+      </w:tblBorders>
+    </w:tblPr>
+  </w:style>
+  <w:style w:type="table" w:styleId="Almindeligtabel3">
+    <w:name w:val="Plain Table 3"/>
+    <w:basedOn w:val="Tabel-Normal"/>
+    <w:uiPriority w:val="43"/>
+    <w:rsid w:val="000551AF"/>
+    <w:pPr>
+      <w:spacing w:after="0" w:line="240" w:lineRule="auto"/>
+    </w:pPr>
+    <w:tblPr>
+      <w:tblStyleRowBandSize w:val="1"/>
+      <w:tblStyleColBandSize w:val="1"/>
+    </w:tblPr>
+    <w:tblStylePr w:type="firstRow">
+      <w:rPr>
+        <w:b/>
+        <w:bCs/>
+        <w:caps/>
+      </w:rPr>
+      <w:tblPr/>
+      <w:tcPr>
+        <w:tcBorders>
+          <w:bottom w:val="single" w:sz="4" w:space="0" w:color="7F7F7F" w:themeColor="text1" w:themeTint="80"/>
+        </w:tcBorders>
+      </w:tcPr>
+    </w:tblStylePr>
+    <w:tblStylePr w:type="lastRow">
+      <w:rPr>
+        <w:b/>
+        <w:bCs/>
+        <w:caps/>
+      </w:rPr>
+      <w:tblPr/>
+      <w:tcPr>
+        <w:tcBorders>
+          <w:top w:val="nil"/>
+        </w:tcBorders>
+      </w:tcPr>
+    </w:tblStylePr>
+    <w:tblStylePr w:type="firstCol">
+      <w:rPr>
+        <w:b/>
+        <w:bCs/>
+        <w:caps/>
+      </w:rPr>
+      <w:tblPr/>
+      <w:tcPr>
+        <w:tcBorders>
+          <w:right w:val="single" w:sz="4" w:space="0" w:color="7F7F7F" w:themeColor="text1" w:themeTint="80"/>
+        </w:tcBorders>
+      </w:tcPr>
+    </w:tblStylePr>
+    <w:tblStylePr w:type="lastCol">
+      <w:rPr>
+        <w:b/>
+        <w:bCs/>
+        <w:caps/>
+      </w:rPr>
+      <w:tblPr/>
+      <w:tcPr>
+        <w:tcBorders>
+          <w:left w:val="nil"/>
+        </w:tcBorders>
+      </w:tcPr>
+    </w:tblStylePr>
+    <w:tblStylePr w:type="band1Vert">
+      <w:tblPr/>
+      <w:tcPr>
+        <w:shd w:val="clear" w:color="auto" w:fill="F2F2F2" w:themeFill="background1" w:themeFillShade="F2"/>
+      </w:tcPr>
+    </w:tblStylePr>
+    <w:tblStylePr w:type="band1Horz">
+      <w:tblPr/>
+      <w:tcPr>
+        <w:shd w:val="clear" w:color="auto" w:fill="F2F2F2" w:themeFill="background1" w:themeFillShade="F2"/>
+      </w:tcPr>
+    </w:tblStylePr>
+    <w:tblStylePr w:type="neCell">
+      <w:tblPr/>
+      <w:tcPr>
+        <w:tcBorders>
+          <w:left w:val="nil"/>
+        </w:tcBorders>
+      </w:tcPr>
+    </w:tblStylePr>
+    <w:tblStylePr w:type="nwCell">
+      <w:tblPr/>
+      <w:tcPr>
+        <w:tcBorders>
+          <w:right w:val="nil"/>
+        </w:tcBorders>
+      </w:tcPr>
+    </w:tblStylePr>
+  </w:style>
+  <w:style w:type="character" w:styleId="Hyperlink">
+    <w:name w:val="Hyperlink"/>
+    <w:basedOn w:val="Standardskrifttypeiafsnit"/>
+    <w:uiPriority w:val="99"/>
+    <w:unhideWhenUsed/>
+    <w:rsid w:val="00B73709"/>
+    <w:rPr>
+      <w:color w:val="0563C1" w:themeColor="hyperlink"/>
+      <w:u w:val="single"/>
     </w:rPr>
   </w:style>
 </w:styles>

</xml_diff>